<commit_message>
dedicated TOC for each chapter
</commit_message>
<xml_diff>
--- a/ncdpaedsmw_separated/paediatric_ncd_guidelines-Chapter1-TraumaandEmergency.docx
+++ b/ncdpaedsmw_separated/paediatric_ncd_guidelines-Chapter1-TraumaandEmergency.docx
@@ -10,11 +10,7 @@
       <w:bookmarkStart w:id="1" w:name="_Ref214370184"/>
       <w:bookmarkStart w:id="2" w:name="_Toc219820580"/>
       <w:r>
-        <w:t>Cha</w:t>
-      </w:r>
-      <w:r>
-        <w:lastRenderedPageBreak/>
-        <w:t xml:space="preserve">pter 1: Trauma and </w:t>
+        <w:t xml:space="preserve">Chapter 1: Trauma and </w:t>
       </w:r>
       <w:bookmarkEnd w:id="0"/>
       <w:r>
@@ -26,10 +22,3854 @@
     <w:p/>
     <w:p>
       <w:pPr>
+        <w:pStyle w:val="TOC2"/>
+        <w:tabs>
+          <w:tab w:val="right" w:leader="dot" w:pos="9628"/>
+        </w:tabs>
+        <w:rPr>
+          <w:rFonts w:asciiTheme="minorHAnsi" w:eastAsiaTheme="minorEastAsia" w:hAnsiTheme="minorHAnsi" w:cstheme="minorBidi"/>
+          <w:noProof/>
+          <w:kern w:val="2"/>
+          <w:sz w:val="24"/>
+          <w:szCs w:val="24"/>
+          <w:lang w:val="en-US"/>
+          <w14:ligatures w14:val="standardContextual"/>
+        </w:rPr>
+      </w:pPr>
+      <w:r>
         <w:rPr>
           <w:sz w:val="18"/>
         </w:rPr>
-      </w:pPr>
+        <w:fldChar w:fldCharType="begin"/>
+      </w:r>
+      <w:r>
+        <w:rPr>
+          <w:sz w:val="18"/>
+        </w:rPr>
+        <w:instrText xml:space="preserve"> TOC \o "2-3" \h \z \u </w:instrText>
+      </w:r>
+      <w:r>
+        <w:rPr>
+          <w:sz w:val="18"/>
+        </w:rPr>
+        <w:fldChar w:fldCharType="separate"/>
+      </w:r>
+      <w:hyperlink w:anchor="_Toc220574308" w:history="1">
+        <w:r>
+          <w:rPr>
+            <w:rStyle w:val="Hyperlink"/>
+            <w:noProof/>
+          </w:rPr>
+          <w:t>Trauma</w:t>
+        </w:r>
+        <w:r>
+          <w:rPr>
+            <w:noProof/>
+            <w:webHidden/>
+          </w:rPr>
+          <w:tab/>
+        </w:r>
+        <w:r>
+          <w:rPr>
+            <w:noProof/>
+            <w:webHidden/>
+          </w:rPr>
+          <w:fldChar w:fldCharType="begin"/>
+        </w:r>
+        <w:r>
+          <w:rPr>
+            <w:noProof/>
+            <w:webHidden/>
+          </w:rPr>
+          <w:instrText xml:space="preserve"> PAGEREF _Toc220574308 \h </w:instrText>
+        </w:r>
+        <w:r>
+          <w:rPr>
+            <w:noProof/>
+            <w:webHidden/>
+          </w:rPr>
+        </w:r>
+        <w:r>
+          <w:rPr>
+            <w:noProof/>
+            <w:webHidden/>
+          </w:rPr>
+          <w:fldChar w:fldCharType="separate"/>
+        </w:r>
+        <w:r>
+          <w:rPr>
+            <w:noProof/>
+            <w:webHidden/>
+          </w:rPr>
+          <w:t>2</w:t>
+        </w:r>
+        <w:r>
+          <w:rPr>
+            <w:noProof/>
+            <w:webHidden/>
+          </w:rPr>
+          <w:fldChar w:fldCharType="end"/>
+        </w:r>
+      </w:hyperlink>
+    </w:p>
+    <w:p>
+      <w:pPr>
+        <w:pStyle w:val="TOC3"/>
+        <w:tabs>
+          <w:tab w:val="right" w:leader="dot" w:pos="9628"/>
+        </w:tabs>
+        <w:rPr>
+          <w:rFonts w:asciiTheme="minorHAnsi" w:eastAsiaTheme="minorEastAsia" w:hAnsiTheme="minorHAnsi" w:cstheme="minorBidi"/>
+          <w:noProof/>
+          <w:kern w:val="2"/>
+          <w:sz w:val="24"/>
+          <w:szCs w:val="24"/>
+          <w:lang w:val="en-US"/>
+          <w14:ligatures w14:val="standardContextual"/>
+        </w:rPr>
+      </w:pPr>
+      <w:hyperlink w:anchor="_Toc220574309" w:history="1">
+        <w:r>
+          <w:rPr>
+            <w:rStyle w:val="Hyperlink"/>
+            <w:noProof/>
+          </w:rPr>
+          <w:t>Aetiology</w:t>
+        </w:r>
+        <w:r>
+          <w:rPr>
+            <w:noProof/>
+            <w:webHidden/>
+          </w:rPr>
+          <w:tab/>
+        </w:r>
+        <w:r>
+          <w:rPr>
+            <w:noProof/>
+            <w:webHidden/>
+          </w:rPr>
+          <w:fldChar w:fldCharType="begin"/>
+        </w:r>
+        <w:r>
+          <w:rPr>
+            <w:noProof/>
+            <w:webHidden/>
+          </w:rPr>
+          <w:instrText xml:space="preserve"> PAGEREF _Toc220574309 \h </w:instrText>
+        </w:r>
+        <w:r>
+          <w:rPr>
+            <w:noProof/>
+            <w:webHidden/>
+          </w:rPr>
+        </w:r>
+        <w:r>
+          <w:rPr>
+            <w:noProof/>
+            <w:webHidden/>
+          </w:rPr>
+          <w:fldChar w:fldCharType="separate"/>
+        </w:r>
+        <w:r>
+          <w:rPr>
+            <w:noProof/>
+            <w:webHidden/>
+          </w:rPr>
+          <w:t>2</w:t>
+        </w:r>
+        <w:r>
+          <w:rPr>
+            <w:noProof/>
+            <w:webHidden/>
+          </w:rPr>
+          <w:fldChar w:fldCharType="end"/>
+        </w:r>
+      </w:hyperlink>
+    </w:p>
+    <w:p>
+      <w:pPr>
+        <w:pStyle w:val="TOC3"/>
+        <w:tabs>
+          <w:tab w:val="right" w:leader="dot" w:pos="9628"/>
+        </w:tabs>
+        <w:rPr>
+          <w:rFonts w:asciiTheme="minorHAnsi" w:eastAsiaTheme="minorEastAsia" w:hAnsiTheme="minorHAnsi" w:cstheme="minorBidi"/>
+          <w:noProof/>
+          <w:kern w:val="2"/>
+          <w:sz w:val="24"/>
+          <w:szCs w:val="24"/>
+          <w:lang w:val="en-US"/>
+          <w14:ligatures w14:val="standardContextual"/>
+        </w:rPr>
+      </w:pPr>
+      <w:hyperlink w:anchor="_Toc220574310" w:history="1">
+        <w:r>
+          <w:rPr>
+            <w:rStyle w:val="Hyperlink"/>
+            <w:noProof/>
+          </w:rPr>
+          <w:t>Important</w:t>
+        </w:r>
+        <w:r>
+          <w:rPr>
+            <w:rStyle w:val="Hyperlink"/>
+            <w:noProof/>
+            <w:spacing w:val="-3"/>
+          </w:rPr>
+          <w:t xml:space="preserve"> </w:t>
+        </w:r>
+        <w:r>
+          <w:rPr>
+            <w:rStyle w:val="Hyperlink"/>
+            <w:noProof/>
+          </w:rPr>
+          <w:t>points</w:t>
+        </w:r>
+        <w:r>
+          <w:rPr>
+            <w:rStyle w:val="Hyperlink"/>
+            <w:noProof/>
+            <w:spacing w:val="-1"/>
+          </w:rPr>
+          <w:t xml:space="preserve"> </w:t>
+        </w:r>
+        <w:r>
+          <w:rPr>
+            <w:rStyle w:val="Hyperlink"/>
+            <w:noProof/>
+          </w:rPr>
+          <w:t>in</w:t>
+        </w:r>
+        <w:r>
+          <w:rPr>
+            <w:rStyle w:val="Hyperlink"/>
+            <w:noProof/>
+            <w:spacing w:val="-1"/>
+          </w:rPr>
+          <w:t xml:space="preserve"> </w:t>
+        </w:r>
+        <w:r>
+          <w:rPr>
+            <w:rStyle w:val="Hyperlink"/>
+            <w:noProof/>
+          </w:rPr>
+          <w:t>history</w:t>
+        </w:r>
+        <w:r>
+          <w:rPr>
+            <w:noProof/>
+            <w:webHidden/>
+          </w:rPr>
+          <w:tab/>
+        </w:r>
+        <w:r>
+          <w:rPr>
+            <w:noProof/>
+            <w:webHidden/>
+          </w:rPr>
+          <w:fldChar w:fldCharType="begin"/>
+        </w:r>
+        <w:r>
+          <w:rPr>
+            <w:noProof/>
+            <w:webHidden/>
+          </w:rPr>
+          <w:instrText xml:space="preserve"> PAGEREF _Toc220574310 \h </w:instrText>
+        </w:r>
+        <w:r>
+          <w:rPr>
+            <w:noProof/>
+            <w:webHidden/>
+          </w:rPr>
+        </w:r>
+        <w:r>
+          <w:rPr>
+            <w:noProof/>
+            <w:webHidden/>
+          </w:rPr>
+          <w:fldChar w:fldCharType="separate"/>
+        </w:r>
+        <w:r>
+          <w:rPr>
+            <w:noProof/>
+            <w:webHidden/>
+          </w:rPr>
+          <w:t>2</w:t>
+        </w:r>
+        <w:r>
+          <w:rPr>
+            <w:noProof/>
+            <w:webHidden/>
+          </w:rPr>
+          <w:fldChar w:fldCharType="end"/>
+        </w:r>
+      </w:hyperlink>
+    </w:p>
+    <w:p>
+      <w:pPr>
+        <w:pStyle w:val="TOC3"/>
+        <w:tabs>
+          <w:tab w:val="right" w:leader="dot" w:pos="9628"/>
+        </w:tabs>
+        <w:rPr>
+          <w:rFonts w:asciiTheme="minorHAnsi" w:eastAsiaTheme="minorEastAsia" w:hAnsiTheme="minorHAnsi" w:cstheme="minorBidi"/>
+          <w:noProof/>
+          <w:kern w:val="2"/>
+          <w:sz w:val="24"/>
+          <w:szCs w:val="24"/>
+          <w:lang w:val="en-US"/>
+          <w14:ligatures w14:val="standardContextual"/>
+        </w:rPr>
+      </w:pPr>
+      <w:hyperlink w:anchor="_Toc220574311" w:history="1">
+        <w:r>
+          <w:rPr>
+            <w:rStyle w:val="Hyperlink"/>
+            <w:noProof/>
+          </w:rPr>
+          <w:t>Important</w:t>
+        </w:r>
+        <w:r>
+          <w:rPr>
+            <w:rStyle w:val="Hyperlink"/>
+            <w:noProof/>
+            <w:spacing w:val="-7"/>
+          </w:rPr>
+          <w:t xml:space="preserve"> </w:t>
+        </w:r>
+        <w:r>
+          <w:rPr>
+            <w:rStyle w:val="Hyperlink"/>
+            <w:noProof/>
+          </w:rPr>
+          <w:t>differences</w:t>
+        </w:r>
+        <w:r>
+          <w:rPr>
+            <w:rStyle w:val="Hyperlink"/>
+            <w:noProof/>
+            <w:spacing w:val="-7"/>
+          </w:rPr>
+          <w:t xml:space="preserve"> </w:t>
+        </w:r>
+        <w:r>
+          <w:rPr>
+            <w:rStyle w:val="Hyperlink"/>
+            <w:noProof/>
+          </w:rPr>
+          <w:t>between</w:t>
+        </w:r>
+        <w:r>
+          <w:rPr>
+            <w:rStyle w:val="Hyperlink"/>
+            <w:noProof/>
+            <w:spacing w:val="-6"/>
+          </w:rPr>
+          <w:t xml:space="preserve"> </w:t>
+        </w:r>
+        <w:r>
+          <w:rPr>
+            <w:rStyle w:val="Hyperlink"/>
+            <w:noProof/>
+          </w:rPr>
+          <w:t>children</w:t>
+        </w:r>
+        <w:r>
+          <w:rPr>
+            <w:rStyle w:val="Hyperlink"/>
+            <w:noProof/>
+            <w:spacing w:val="-7"/>
+          </w:rPr>
+          <w:t xml:space="preserve"> </w:t>
+        </w:r>
+        <w:r>
+          <w:rPr>
+            <w:rStyle w:val="Hyperlink"/>
+            <w:noProof/>
+          </w:rPr>
+          <w:t>and</w:t>
+        </w:r>
+        <w:r>
+          <w:rPr>
+            <w:rStyle w:val="Hyperlink"/>
+            <w:noProof/>
+            <w:spacing w:val="-7"/>
+          </w:rPr>
+          <w:t xml:space="preserve"> </w:t>
+        </w:r>
+        <w:r>
+          <w:rPr>
+            <w:rStyle w:val="Hyperlink"/>
+            <w:noProof/>
+          </w:rPr>
+          <w:t>adults</w:t>
+        </w:r>
+        <w:r>
+          <w:rPr>
+            <w:noProof/>
+            <w:webHidden/>
+          </w:rPr>
+          <w:tab/>
+        </w:r>
+        <w:r>
+          <w:rPr>
+            <w:noProof/>
+            <w:webHidden/>
+          </w:rPr>
+          <w:fldChar w:fldCharType="begin"/>
+        </w:r>
+        <w:r>
+          <w:rPr>
+            <w:noProof/>
+            <w:webHidden/>
+          </w:rPr>
+          <w:instrText xml:space="preserve"> PAGEREF _Toc220574311 \h </w:instrText>
+        </w:r>
+        <w:r>
+          <w:rPr>
+            <w:noProof/>
+            <w:webHidden/>
+          </w:rPr>
+        </w:r>
+        <w:r>
+          <w:rPr>
+            <w:noProof/>
+            <w:webHidden/>
+          </w:rPr>
+          <w:fldChar w:fldCharType="separate"/>
+        </w:r>
+        <w:r>
+          <w:rPr>
+            <w:noProof/>
+            <w:webHidden/>
+          </w:rPr>
+          <w:t>3</w:t>
+        </w:r>
+        <w:r>
+          <w:rPr>
+            <w:noProof/>
+            <w:webHidden/>
+          </w:rPr>
+          <w:fldChar w:fldCharType="end"/>
+        </w:r>
+      </w:hyperlink>
+    </w:p>
+    <w:p>
+      <w:pPr>
+        <w:pStyle w:val="TOC3"/>
+        <w:tabs>
+          <w:tab w:val="right" w:leader="dot" w:pos="9628"/>
+        </w:tabs>
+        <w:rPr>
+          <w:rFonts w:asciiTheme="minorHAnsi" w:eastAsiaTheme="minorEastAsia" w:hAnsiTheme="minorHAnsi" w:cstheme="minorBidi"/>
+          <w:noProof/>
+          <w:kern w:val="2"/>
+          <w:sz w:val="24"/>
+          <w:szCs w:val="24"/>
+          <w:lang w:val="en-US"/>
+          <w14:ligatures w14:val="standardContextual"/>
+        </w:rPr>
+      </w:pPr>
+      <w:hyperlink w:anchor="_Toc220574312" w:history="1">
+        <w:r>
+          <w:rPr>
+            <w:rStyle w:val="Hyperlink"/>
+            <w:noProof/>
+          </w:rPr>
+          <w:t>Primary</w:t>
+        </w:r>
+        <w:r>
+          <w:rPr>
+            <w:rStyle w:val="Hyperlink"/>
+            <w:noProof/>
+            <w:spacing w:val="-5"/>
+          </w:rPr>
+          <w:t xml:space="preserve"> </w:t>
+        </w:r>
+        <w:r>
+          <w:rPr>
+            <w:rStyle w:val="Hyperlink"/>
+            <w:noProof/>
+          </w:rPr>
+          <w:t>survey</w:t>
+        </w:r>
+        <w:r>
+          <w:rPr>
+            <w:rStyle w:val="Hyperlink"/>
+            <w:noProof/>
+            <w:spacing w:val="-3"/>
+          </w:rPr>
+          <w:t xml:space="preserve"> </w:t>
+        </w:r>
+        <w:r>
+          <w:rPr>
+            <w:rStyle w:val="Hyperlink"/>
+            <w:noProof/>
+          </w:rPr>
+          <w:t>and</w:t>
+        </w:r>
+        <w:r>
+          <w:rPr>
+            <w:rStyle w:val="Hyperlink"/>
+            <w:noProof/>
+            <w:spacing w:val="-3"/>
+          </w:rPr>
+          <w:t xml:space="preserve"> </w:t>
+        </w:r>
+        <w:r>
+          <w:rPr>
+            <w:rStyle w:val="Hyperlink"/>
+            <w:noProof/>
+          </w:rPr>
+          <w:t>emergency</w:t>
+        </w:r>
+        <w:r>
+          <w:rPr>
+            <w:rStyle w:val="Hyperlink"/>
+            <w:noProof/>
+            <w:spacing w:val="-3"/>
+          </w:rPr>
+          <w:t xml:space="preserve"> </w:t>
+        </w:r>
+        <w:r>
+          <w:rPr>
+            <w:rStyle w:val="Hyperlink"/>
+            <w:noProof/>
+          </w:rPr>
+          <w:t>management</w:t>
+        </w:r>
+        <w:r>
+          <w:rPr>
+            <w:rStyle w:val="Hyperlink"/>
+            <w:noProof/>
+            <w:spacing w:val="-3"/>
+          </w:rPr>
+          <w:t xml:space="preserve"> </w:t>
+        </w:r>
+        <w:r>
+          <w:rPr>
+            <w:rStyle w:val="Hyperlink"/>
+            <w:noProof/>
+          </w:rPr>
+          <w:t>(cAcBCDE)</w:t>
+        </w:r>
+        <w:r>
+          <w:rPr>
+            <w:noProof/>
+            <w:webHidden/>
+          </w:rPr>
+          <w:tab/>
+        </w:r>
+        <w:r>
+          <w:rPr>
+            <w:noProof/>
+            <w:webHidden/>
+          </w:rPr>
+          <w:fldChar w:fldCharType="begin"/>
+        </w:r>
+        <w:r>
+          <w:rPr>
+            <w:noProof/>
+            <w:webHidden/>
+          </w:rPr>
+          <w:instrText xml:space="preserve"> PAGEREF _Toc220574312 \h </w:instrText>
+        </w:r>
+        <w:r>
+          <w:rPr>
+            <w:noProof/>
+            <w:webHidden/>
+          </w:rPr>
+        </w:r>
+        <w:r>
+          <w:rPr>
+            <w:noProof/>
+            <w:webHidden/>
+          </w:rPr>
+          <w:fldChar w:fldCharType="separate"/>
+        </w:r>
+        <w:r>
+          <w:rPr>
+            <w:noProof/>
+            <w:webHidden/>
+          </w:rPr>
+          <w:t>3</w:t>
+        </w:r>
+        <w:r>
+          <w:rPr>
+            <w:noProof/>
+            <w:webHidden/>
+          </w:rPr>
+          <w:fldChar w:fldCharType="end"/>
+        </w:r>
+      </w:hyperlink>
+    </w:p>
+    <w:p>
+      <w:pPr>
+        <w:pStyle w:val="TOC3"/>
+        <w:tabs>
+          <w:tab w:val="right" w:leader="dot" w:pos="9628"/>
+        </w:tabs>
+        <w:rPr>
+          <w:rFonts w:asciiTheme="minorHAnsi" w:eastAsiaTheme="minorEastAsia" w:hAnsiTheme="minorHAnsi" w:cstheme="minorBidi"/>
+          <w:noProof/>
+          <w:kern w:val="2"/>
+          <w:sz w:val="24"/>
+          <w:szCs w:val="24"/>
+          <w:lang w:val="en-US"/>
+          <w14:ligatures w14:val="standardContextual"/>
+        </w:rPr>
+      </w:pPr>
+      <w:hyperlink w:anchor="_Toc220574313" w:history="1">
+        <w:r>
+          <w:rPr>
+            <w:rStyle w:val="Hyperlink"/>
+            <w:noProof/>
+          </w:rPr>
+          <w:t>c</w:t>
+        </w:r>
+        <w:r>
+          <w:rPr>
+            <w:rStyle w:val="Hyperlink"/>
+            <w:noProof/>
+            <w:spacing w:val="-6"/>
+          </w:rPr>
+          <w:t xml:space="preserve"> </w:t>
+        </w:r>
+        <w:r>
+          <w:rPr>
+            <w:rStyle w:val="Hyperlink"/>
+            <w:noProof/>
+          </w:rPr>
+          <w:t>- Catastrophic haemorrhage</w:t>
+        </w:r>
+        <w:r>
+          <w:rPr>
+            <w:noProof/>
+            <w:webHidden/>
+          </w:rPr>
+          <w:tab/>
+        </w:r>
+        <w:r>
+          <w:rPr>
+            <w:noProof/>
+            <w:webHidden/>
+          </w:rPr>
+          <w:fldChar w:fldCharType="begin"/>
+        </w:r>
+        <w:r>
+          <w:rPr>
+            <w:noProof/>
+            <w:webHidden/>
+          </w:rPr>
+          <w:instrText xml:space="preserve"> PAGEREF _Toc220574313 \h </w:instrText>
+        </w:r>
+        <w:r>
+          <w:rPr>
+            <w:noProof/>
+            <w:webHidden/>
+          </w:rPr>
+        </w:r>
+        <w:r>
+          <w:rPr>
+            <w:noProof/>
+            <w:webHidden/>
+          </w:rPr>
+          <w:fldChar w:fldCharType="separate"/>
+        </w:r>
+        <w:r>
+          <w:rPr>
+            <w:noProof/>
+            <w:webHidden/>
+          </w:rPr>
+          <w:t>4</w:t>
+        </w:r>
+        <w:r>
+          <w:rPr>
+            <w:noProof/>
+            <w:webHidden/>
+          </w:rPr>
+          <w:fldChar w:fldCharType="end"/>
+        </w:r>
+      </w:hyperlink>
+    </w:p>
+    <w:p>
+      <w:pPr>
+        <w:pStyle w:val="TOC3"/>
+        <w:tabs>
+          <w:tab w:val="right" w:leader="dot" w:pos="9628"/>
+        </w:tabs>
+        <w:rPr>
+          <w:rFonts w:asciiTheme="minorHAnsi" w:eastAsiaTheme="minorEastAsia" w:hAnsiTheme="minorHAnsi" w:cstheme="minorBidi"/>
+          <w:noProof/>
+          <w:kern w:val="2"/>
+          <w:sz w:val="24"/>
+          <w:szCs w:val="24"/>
+          <w:lang w:val="en-US"/>
+          <w14:ligatures w14:val="standardContextual"/>
+        </w:rPr>
+      </w:pPr>
+      <w:hyperlink w:anchor="_Toc220574314" w:history="1">
+        <w:r>
+          <w:rPr>
+            <w:rStyle w:val="Hyperlink"/>
+            <w:noProof/>
+          </w:rPr>
+          <w:t>Ac - Airway + cervical spine stabilisation</w:t>
+        </w:r>
+        <w:r>
+          <w:rPr>
+            <w:noProof/>
+            <w:webHidden/>
+          </w:rPr>
+          <w:tab/>
+        </w:r>
+        <w:r>
+          <w:rPr>
+            <w:noProof/>
+            <w:webHidden/>
+          </w:rPr>
+          <w:fldChar w:fldCharType="begin"/>
+        </w:r>
+        <w:r>
+          <w:rPr>
+            <w:noProof/>
+            <w:webHidden/>
+          </w:rPr>
+          <w:instrText xml:space="preserve"> PAGEREF _Toc220574314 \h </w:instrText>
+        </w:r>
+        <w:r>
+          <w:rPr>
+            <w:noProof/>
+            <w:webHidden/>
+          </w:rPr>
+        </w:r>
+        <w:r>
+          <w:rPr>
+            <w:noProof/>
+            <w:webHidden/>
+          </w:rPr>
+          <w:fldChar w:fldCharType="separate"/>
+        </w:r>
+        <w:r>
+          <w:rPr>
+            <w:noProof/>
+            <w:webHidden/>
+          </w:rPr>
+          <w:t>4</w:t>
+        </w:r>
+        <w:r>
+          <w:rPr>
+            <w:noProof/>
+            <w:webHidden/>
+          </w:rPr>
+          <w:fldChar w:fldCharType="end"/>
+        </w:r>
+      </w:hyperlink>
+    </w:p>
+    <w:p>
+      <w:pPr>
+        <w:pStyle w:val="TOC3"/>
+        <w:tabs>
+          <w:tab w:val="right" w:leader="dot" w:pos="9628"/>
+        </w:tabs>
+        <w:rPr>
+          <w:rFonts w:asciiTheme="minorHAnsi" w:eastAsiaTheme="minorEastAsia" w:hAnsiTheme="minorHAnsi" w:cstheme="minorBidi"/>
+          <w:noProof/>
+          <w:kern w:val="2"/>
+          <w:sz w:val="24"/>
+          <w:szCs w:val="24"/>
+          <w:lang w:val="en-US"/>
+          <w14:ligatures w14:val="standardContextual"/>
+        </w:rPr>
+      </w:pPr>
+      <w:hyperlink w:anchor="_Toc220574315" w:history="1">
+        <w:r>
+          <w:rPr>
+            <w:rStyle w:val="Hyperlink"/>
+            <w:noProof/>
+          </w:rPr>
+          <w:t>B - Breathing</w:t>
+        </w:r>
+        <w:r>
+          <w:rPr>
+            <w:noProof/>
+            <w:webHidden/>
+          </w:rPr>
+          <w:tab/>
+        </w:r>
+        <w:r>
+          <w:rPr>
+            <w:noProof/>
+            <w:webHidden/>
+          </w:rPr>
+          <w:fldChar w:fldCharType="begin"/>
+        </w:r>
+        <w:r>
+          <w:rPr>
+            <w:noProof/>
+            <w:webHidden/>
+          </w:rPr>
+          <w:instrText xml:space="preserve"> PAGEREF _Toc220574315 \h </w:instrText>
+        </w:r>
+        <w:r>
+          <w:rPr>
+            <w:noProof/>
+            <w:webHidden/>
+          </w:rPr>
+        </w:r>
+        <w:r>
+          <w:rPr>
+            <w:noProof/>
+            <w:webHidden/>
+          </w:rPr>
+          <w:fldChar w:fldCharType="separate"/>
+        </w:r>
+        <w:r>
+          <w:rPr>
+            <w:noProof/>
+            <w:webHidden/>
+          </w:rPr>
+          <w:t>5</w:t>
+        </w:r>
+        <w:r>
+          <w:rPr>
+            <w:noProof/>
+            <w:webHidden/>
+          </w:rPr>
+          <w:fldChar w:fldCharType="end"/>
+        </w:r>
+      </w:hyperlink>
+    </w:p>
+    <w:p>
+      <w:pPr>
+        <w:pStyle w:val="TOC3"/>
+        <w:tabs>
+          <w:tab w:val="right" w:leader="dot" w:pos="9628"/>
+        </w:tabs>
+        <w:rPr>
+          <w:rFonts w:asciiTheme="minorHAnsi" w:eastAsiaTheme="minorEastAsia" w:hAnsiTheme="minorHAnsi" w:cstheme="minorBidi"/>
+          <w:noProof/>
+          <w:kern w:val="2"/>
+          <w:sz w:val="24"/>
+          <w:szCs w:val="24"/>
+          <w:lang w:val="en-US"/>
+          <w14:ligatures w14:val="standardContextual"/>
+        </w:rPr>
+      </w:pPr>
+      <w:hyperlink w:anchor="_Toc220574316" w:history="1">
+        <w:r>
+          <w:rPr>
+            <w:rStyle w:val="Hyperlink"/>
+            <w:noProof/>
+          </w:rPr>
+          <w:t>C -</w:t>
+        </w:r>
+        <w:r>
+          <w:rPr>
+            <w:rStyle w:val="Hyperlink"/>
+            <w:noProof/>
+            <w:spacing w:val="-9"/>
+          </w:rPr>
+          <w:t xml:space="preserve"> </w:t>
+        </w:r>
+        <w:r>
+          <w:rPr>
+            <w:rStyle w:val="Hyperlink"/>
+            <w:noProof/>
+          </w:rPr>
+          <w:t>Circulation</w:t>
+        </w:r>
+        <w:r>
+          <w:rPr>
+            <w:noProof/>
+            <w:webHidden/>
+          </w:rPr>
+          <w:tab/>
+        </w:r>
+        <w:r>
+          <w:rPr>
+            <w:noProof/>
+            <w:webHidden/>
+          </w:rPr>
+          <w:fldChar w:fldCharType="begin"/>
+        </w:r>
+        <w:r>
+          <w:rPr>
+            <w:noProof/>
+            <w:webHidden/>
+          </w:rPr>
+          <w:instrText xml:space="preserve"> PAGEREF _Toc220574316 \h </w:instrText>
+        </w:r>
+        <w:r>
+          <w:rPr>
+            <w:noProof/>
+            <w:webHidden/>
+          </w:rPr>
+        </w:r>
+        <w:r>
+          <w:rPr>
+            <w:noProof/>
+            <w:webHidden/>
+          </w:rPr>
+          <w:fldChar w:fldCharType="separate"/>
+        </w:r>
+        <w:r>
+          <w:rPr>
+            <w:noProof/>
+            <w:webHidden/>
+          </w:rPr>
+          <w:t>7</w:t>
+        </w:r>
+        <w:r>
+          <w:rPr>
+            <w:noProof/>
+            <w:webHidden/>
+          </w:rPr>
+          <w:fldChar w:fldCharType="end"/>
+        </w:r>
+      </w:hyperlink>
+    </w:p>
+    <w:p>
+      <w:pPr>
+        <w:pStyle w:val="TOC3"/>
+        <w:tabs>
+          <w:tab w:val="right" w:leader="dot" w:pos="9628"/>
+        </w:tabs>
+        <w:rPr>
+          <w:rFonts w:asciiTheme="minorHAnsi" w:eastAsiaTheme="minorEastAsia" w:hAnsiTheme="minorHAnsi" w:cstheme="minorBidi"/>
+          <w:noProof/>
+          <w:kern w:val="2"/>
+          <w:sz w:val="24"/>
+          <w:szCs w:val="24"/>
+          <w:lang w:val="en-US"/>
+          <w14:ligatures w14:val="standardContextual"/>
+        </w:rPr>
+      </w:pPr>
+      <w:hyperlink w:anchor="_Toc220574317" w:history="1">
+        <w:r>
+          <w:rPr>
+            <w:rStyle w:val="Hyperlink"/>
+            <w:noProof/>
+          </w:rPr>
+          <w:t>D - Disability</w:t>
+        </w:r>
+        <w:r>
+          <w:rPr>
+            <w:noProof/>
+            <w:webHidden/>
+          </w:rPr>
+          <w:tab/>
+        </w:r>
+        <w:r>
+          <w:rPr>
+            <w:noProof/>
+            <w:webHidden/>
+          </w:rPr>
+          <w:fldChar w:fldCharType="begin"/>
+        </w:r>
+        <w:r>
+          <w:rPr>
+            <w:noProof/>
+            <w:webHidden/>
+          </w:rPr>
+          <w:instrText xml:space="preserve"> PAGEREF _Toc220574317 \h </w:instrText>
+        </w:r>
+        <w:r>
+          <w:rPr>
+            <w:noProof/>
+            <w:webHidden/>
+          </w:rPr>
+        </w:r>
+        <w:r>
+          <w:rPr>
+            <w:noProof/>
+            <w:webHidden/>
+          </w:rPr>
+          <w:fldChar w:fldCharType="separate"/>
+        </w:r>
+        <w:r>
+          <w:rPr>
+            <w:noProof/>
+            <w:webHidden/>
+          </w:rPr>
+          <w:t>8</w:t>
+        </w:r>
+        <w:r>
+          <w:rPr>
+            <w:noProof/>
+            <w:webHidden/>
+          </w:rPr>
+          <w:fldChar w:fldCharType="end"/>
+        </w:r>
+      </w:hyperlink>
+    </w:p>
+    <w:p>
+      <w:pPr>
+        <w:pStyle w:val="TOC3"/>
+        <w:tabs>
+          <w:tab w:val="right" w:leader="dot" w:pos="9628"/>
+        </w:tabs>
+        <w:rPr>
+          <w:rFonts w:asciiTheme="minorHAnsi" w:eastAsiaTheme="minorEastAsia" w:hAnsiTheme="minorHAnsi" w:cstheme="minorBidi"/>
+          <w:noProof/>
+          <w:kern w:val="2"/>
+          <w:sz w:val="24"/>
+          <w:szCs w:val="24"/>
+          <w:lang w:val="en-US"/>
+          <w14:ligatures w14:val="standardContextual"/>
+        </w:rPr>
+      </w:pPr>
+      <w:hyperlink w:anchor="_Toc220574318" w:history="1">
+        <w:r>
+          <w:rPr>
+            <w:rStyle w:val="Hyperlink"/>
+            <w:noProof/>
+          </w:rPr>
+          <w:t>E - Exposure</w:t>
+        </w:r>
+        <w:r>
+          <w:rPr>
+            <w:noProof/>
+            <w:webHidden/>
+          </w:rPr>
+          <w:tab/>
+        </w:r>
+        <w:r>
+          <w:rPr>
+            <w:noProof/>
+            <w:webHidden/>
+          </w:rPr>
+          <w:fldChar w:fldCharType="begin"/>
+        </w:r>
+        <w:r>
+          <w:rPr>
+            <w:noProof/>
+            <w:webHidden/>
+          </w:rPr>
+          <w:instrText xml:space="preserve"> PAGEREF _Toc220574318 \h </w:instrText>
+        </w:r>
+        <w:r>
+          <w:rPr>
+            <w:noProof/>
+            <w:webHidden/>
+          </w:rPr>
+        </w:r>
+        <w:r>
+          <w:rPr>
+            <w:noProof/>
+            <w:webHidden/>
+          </w:rPr>
+          <w:fldChar w:fldCharType="separate"/>
+        </w:r>
+        <w:r>
+          <w:rPr>
+            <w:noProof/>
+            <w:webHidden/>
+          </w:rPr>
+          <w:t>10</w:t>
+        </w:r>
+        <w:r>
+          <w:rPr>
+            <w:noProof/>
+            <w:webHidden/>
+          </w:rPr>
+          <w:fldChar w:fldCharType="end"/>
+        </w:r>
+      </w:hyperlink>
+    </w:p>
+    <w:p>
+      <w:pPr>
+        <w:pStyle w:val="TOC3"/>
+        <w:tabs>
+          <w:tab w:val="right" w:leader="dot" w:pos="9628"/>
+        </w:tabs>
+        <w:rPr>
+          <w:rFonts w:asciiTheme="minorHAnsi" w:eastAsiaTheme="minorEastAsia" w:hAnsiTheme="minorHAnsi" w:cstheme="minorBidi"/>
+          <w:noProof/>
+          <w:kern w:val="2"/>
+          <w:sz w:val="24"/>
+          <w:szCs w:val="24"/>
+          <w:lang w:val="en-US"/>
+          <w14:ligatures w14:val="standardContextual"/>
+        </w:rPr>
+      </w:pPr>
+      <w:hyperlink w:anchor="_Toc220574319" w:history="1">
+        <w:r>
+          <w:rPr>
+            <w:rStyle w:val="Hyperlink"/>
+            <w:noProof/>
+          </w:rPr>
+          <w:t>The</w:t>
+        </w:r>
+        <w:r>
+          <w:rPr>
+            <w:rStyle w:val="Hyperlink"/>
+            <w:noProof/>
+            <w:spacing w:val="-5"/>
+          </w:rPr>
+          <w:t xml:space="preserve"> </w:t>
+        </w:r>
+        <w:r>
+          <w:rPr>
+            <w:rStyle w:val="Hyperlink"/>
+            <w:noProof/>
+          </w:rPr>
+          <w:t>secondary</w:t>
+        </w:r>
+        <w:r>
+          <w:rPr>
+            <w:rStyle w:val="Hyperlink"/>
+            <w:noProof/>
+            <w:spacing w:val="-3"/>
+          </w:rPr>
+          <w:t xml:space="preserve"> </w:t>
+        </w:r>
+        <w:r>
+          <w:rPr>
+            <w:rStyle w:val="Hyperlink"/>
+            <w:noProof/>
+          </w:rPr>
+          <w:t>survey</w:t>
+        </w:r>
+        <w:r>
+          <w:rPr>
+            <w:noProof/>
+            <w:webHidden/>
+          </w:rPr>
+          <w:tab/>
+        </w:r>
+        <w:r>
+          <w:rPr>
+            <w:noProof/>
+            <w:webHidden/>
+          </w:rPr>
+          <w:fldChar w:fldCharType="begin"/>
+        </w:r>
+        <w:r>
+          <w:rPr>
+            <w:noProof/>
+            <w:webHidden/>
+          </w:rPr>
+          <w:instrText xml:space="preserve"> PAGEREF _Toc220574319 \h </w:instrText>
+        </w:r>
+        <w:r>
+          <w:rPr>
+            <w:noProof/>
+            <w:webHidden/>
+          </w:rPr>
+        </w:r>
+        <w:r>
+          <w:rPr>
+            <w:noProof/>
+            <w:webHidden/>
+          </w:rPr>
+          <w:fldChar w:fldCharType="separate"/>
+        </w:r>
+        <w:r>
+          <w:rPr>
+            <w:noProof/>
+            <w:webHidden/>
+          </w:rPr>
+          <w:t>10</w:t>
+        </w:r>
+        <w:r>
+          <w:rPr>
+            <w:noProof/>
+            <w:webHidden/>
+          </w:rPr>
+          <w:fldChar w:fldCharType="end"/>
+        </w:r>
+      </w:hyperlink>
+    </w:p>
+    <w:p>
+      <w:pPr>
+        <w:pStyle w:val="TOC3"/>
+        <w:tabs>
+          <w:tab w:val="right" w:leader="dot" w:pos="9628"/>
+        </w:tabs>
+        <w:rPr>
+          <w:rFonts w:asciiTheme="minorHAnsi" w:eastAsiaTheme="minorEastAsia" w:hAnsiTheme="minorHAnsi" w:cstheme="minorBidi"/>
+          <w:noProof/>
+          <w:kern w:val="2"/>
+          <w:sz w:val="24"/>
+          <w:szCs w:val="24"/>
+          <w:lang w:val="en-US"/>
+          <w14:ligatures w14:val="standardContextual"/>
+        </w:rPr>
+      </w:pPr>
+      <w:hyperlink w:anchor="_Toc220574320" w:history="1">
+        <w:r>
+          <w:rPr>
+            <w:rStyle w:val="Hyperlink"/>
+            <w:noProof/>
+          </w:rPr>
+          <w:t>Diagnostic assessment</w:t>
+        </w:r>
+        <w:r>
+          <w:rPr>
+            <w:noProof/>
+            <w:webHidden/>
+          </w:rPr>
+          <w:tab/>
+        </w:r>
+        <w:r>
+          <w:rPr>
+            <w:noProof/>
+            <w:webHidden/>
+          </w:rPr>
+          <w:fldChar w:fldCharType="begin"/>
+        </w:r>
+        <w:r>
+          <w:rPr>
+            <w:noProof/>
+            <w:webHidden/>
+          </w:rPr>
+          <w:instrText xml:space="preserve"> PAGEREF _Toc220574320 \h </w:instrText>
+        </w:r>
+        <w:r>
+          <w:rPr>
+            <w:noProof/>
+            <w:webHidden/>
+          </w:rPr>
+        </w:r>
+        <w:r>
+          <w:rPr>
+            <w:noProof/>
+            <w:webHidden/>
+          </w:rPr>
+          <w:fldChar w:fldCharType="separate"/>
+        </w:r>
+        <w:r>
+          <w:rPr>
+            <w:noProof/>
+            <w:webHidden/>
+          </w:rPr>
+          <w:t>11</w:t>
+        </w:r>
+        <w:r>
+          <w:rPr>
+            <w:noProof/>
+            <w:webHidden/>
+          </w:rPr>
+          <w:fldChar w:fldCharType="end"/>
+        </w:r>
+      </w:hyperlink>
+    </w:p>
+    <w:p>
+      <w:pPr>
+        <w:pStyle w:val="TOC3"/>
+        <w:tabs>
+          <w:tab w:val="right" w:leader="dot" w:pos="9628"/>
+        </w:tabs>
+        <w:rPr>
+          <w:rFonts w:asciiTheme="minorHAnsi" w:eastAsiaTheme="minorEastAsia" w:hAnsiTheme="minorHAnsi" w:cstheme="minorBidi"/>
+          <w:noProof/>
+          <w:kern w:val="2"/>
+          <w:sz w:val="24"/>
+          <w:szCs w:val="24"/>
+          <w:lang w:val="en-US"/>
+          <w14:ligatures w14:val="standardContextual"/>
+        </w:rPr>
+      </w:pPr>
+      <w:hyperlink w:anchor="_Toc220574321" w:history="1">
+        <w:r>
+          <w:rPr>
+            <w:rStyle w:val="Hyperlink"/>
+            <w:noProof/>
+          </w:rPr>
+          <w:t>Transfer</w:t>
+        </w:r>
+        <w:r>
+          <w:rPr>
+            <w:rStyle w:val="Hyperlink"/>
+            <w:noProof/>
+            <w:spacing w:val="-10"/>
+          </w:rPr>
+          <w:t xml:space="preserve"> </w:t>
+        </w:r>
+        <w:r>
+          <w:rPr>
+            <w:rStyle w:val="Hyperlink"/>
+            <w:noProof/>
+          </w:rPr>
+          <w:t>&amp;</w:t>
+        </w:r>
+        <w:r>
+          <w:rPr>
+            <w:rStyle w:val="Hyperlink"/>
+            <w:noProof/>
+            <w:spacing w:val="-7"/>
+          </w:rPr>
+          <w:t xml:space="preserve"> </w:t>
+        </w:r>
+        <w:r>
+          <w:rPr>
+            <w:rStyle w:val="Hyperlink"/>
+            <w:noProof/>
+          </w:rPr>
+          <w:t>further</w:t>
+        </w:r>
+        <w:r>
+          <w:rPr>
+            <w:rStyle w:val="Hyperlink"/>
+            <w:noProof/>
+            <w:spacing w:val="-7"/>
+          </w:rPr>
+          <w:t xml:space="preserve"> </w:t>
+        </w:r>
+        <w:r>
+          <w:rPr>
+            <w:rStyle w:val="Hyperlink"/>
+            <w:noProof/>
+          </w:rPr>
+          <w:t>management</w:t>
+        </w:r>
+        <w:r>
+          <w:rPr>
+            <w:noProof/>
+            <w:webHidden/>
+          </w:rPr>
+          <w:tab/>
+        </w:r>
+        <w:r>
+          <w:rPr>
+            <w:noProof/>
+            <w:webHidden/>
+          </w:rPr>
+          <w:fldChar w:fldCharType="begin"/>
+        </w:r>
+        <w:r>
+          <w:rPr>
+            <w:noProof/>
+            <w:webHidden/>
+          </w:rPr>
+          <w:instrText xml:space="preserve"> PAGEREF _Toc220574321 \h </w:instrText>
+        </w:r>
+        <w:r>
+          <w:rPr>
+            <w:noProof/>
+            <w:webHidden/>
+          </w:rPr>
+        </w:r>
+        <w:r>
+          <w:rPr>
+            <w:noProof/>
+            <w:webHidden/>
+          </w:rPr>
+          <w:fldChar w:fldCharType="separate"/>
+        </w:r>
+        <w:r>
+          <w:rPr>
+            <w:noProof/>
+            <w:webHidden/>
+          </w:rPr>
+          <w:t>12</w:t>
+        </w:r>
+        <w:r>
+          <w:rPr>
+            <w:noProof/>
+            <w:webHidden/>
+          </w:rPr>
+          <w:fldChar w:fldCharType="end"/>
+        </w:r>
+      </w:hyperlink>
+    </w:p>
+    <w:p>
+      <w:pPr>
+        <w:pStyle w:val="TOC2"/>
+        <w:tabs>
+          <w:tab w:val="right" w:leader="dot" w:pos="9628"/>
+        </w:tabs>
+        <w:rPr>
+          <w:rFonts w:asciiTheme="minorHAnsi" w:eastAsiaTheme="minorEastAsia" w:hAnsiTheme="minorHAnsi" w:cstheme="minorBidi"/>
+          <w:noProof/>
+          <w:kern w:val="2"/>
+          <w:sz w:val="24"/>
+          <w:szCs w:val="24"/>
+          <w:lang w:val="en-US"/>
+          <w14:ligatures w14:val="standardContextual"/>
+        </w:rPr>
+      </w:pPr>
+      <w:hyperlink w:anchor="_Toc220574322" w:history="1">
+        <w:r>
+          <w:rPr>
+            <w:rStyle w:val="Hyperlink"/>
+            <w:noProof/>
+          </w:rPr>
+          <w:t>Paediatric</w:t>
+        </w:r>
+        <w:r>
+          <w:rPr>
+            <w:rStyle w:val="Hyperlink"/>
+            <w:noProof/>
+            <w:spacing w:val="-10"/>
+          </w:rPr>
+          <w:t xml:space="preserve"> </w:t>
+        </w:r>
+        <w:r>
+          <w:rPr>
+            <w:rStyle w:val="Hyperlink"/>
+            <w:noProof/>
+          </w:rPr>
+          <w:t>Shock</w:t>
+        </w:r>
+        <w:r>
+          <w:rPr>
+            <w:noProof/>
+            <w:webHidden/>
+          </w:rPr>
+          <w:tab/>
+        </w:r>
+        <w:r>
+          <w:rPr>
+            <w:noProof/>
+            <w:webHidden/>
+          </w:rPr>
+          <w:fldChar w:fldCharType="begin"/>
+        </w:r>
+        <w:r>
+          <w:rPr>
+            <w:noProof/>
+            <w:webHidden/>
+          </w:rPr>
+          <w:instrText xml:space="preserve"> PAGEREF _Toc220574322 \h </w:instrText>
+        </w:r>
+        <w:r>
+          <w:rPr>
+            <w:noProof/>
+            <w:webHidden/>
+          </w:rPr>
+        </w:r>
+        <w:r>
+          <w:rPr>
+            <w:noProof/>
+            <w:webHidden/>
+          </w:rPr>
+          <w:fldChar w:fldCharType="separate"/>
+        </w:r>
+        <w:r>
+          <w:rPr>
+            <w:noProof/>
+            <w:webHidden/>
+          </w:rPr>
+          <w:t>13</w:t>
+        </w:r>
+        <w:r>
+          <w:rPr>
+            <w:noProof/>
+            <w:webHidden/>
+          </w:rPr>
+          <w:fldChar w:fldCharType="end"/>
+        </w:r>
+      </w:hyperlink>
+    </w:p>
+    <w:p>
+      <w:pPr>
+        <w:pStyle w:val="TOC3"/>
+        <w:tabs>
+          <w:tab w:val="right" w:leader="dot" w:pos="9628"/>
+        </w:tabs>
+        <w:rPr>
+          <w:rFonts w:asciiTheme="minorHAnsi" w:eastAsiaTheme="minorEastAsia" w:hAnsiTheme="minorHAnsi" w:cstheme="minorBidi"/>
+          <w:noProof/>
+          <w:kern w:val="2"/>
+          <w:sz w:val="24"/>
+          <w:szCs w:val="24"/>
+          <w:lang w:val="en-US"/>
+          <w14:ligatures w14:val="standardContextual"/>
+        </w:rPr>
+      </w:pPr>
+      <w:hyperlink w:anchor="_Toc220574323" w:history="1">
+        <w:r>
+          <w:rPr>
+            <w:rStyle w:val="Hyperlink"/>
+            <w:noProof/>
+          </w:rPr>
+          <w:t>Definition</w:t>
+        </w:r>
+        <w:r>
+          <w:rPr>
+            <w:noProof/>
+            <w:webHidden/>
+          </w:rPr>
+          <w:tab/>
+        </w:r>
+        <w:r>
+          <w:rPr>
+            <w:noProof/>
+            <w:webHidden/>
+          </w:rPr>
+          <w:fldChar w:fldCharType="begin"/>
+        </w:r>
+        <w:r>
+          <w:rPr>
+            <w:noProof/>
+            <w:webHidden/>
+          </w:rPr>
+          <w:instrText xml:space="preserve"> PAGEREF _Toc220574323 \h </w:instrText>
+        </w:r>
+        <w:r>
+          <w:rPr>
+            <w:noProof/>
+            <w:webHidden/>
+          </w:rPr>
+        </w:r>
+        <w:r>
+          <w:rPr>
+            <w:noProof/>
+            <w:webHidden/>
+          </w:rPr>
+          <w:fldChar w:fldCharType="separate"/>
+        </w:r>
+        <w:r>
+          <w:rPr>
+            <w:noProof/>
+            <w:webHidden/>
+          </w:rPr>
+          <w:t>13</w:t>
+        </w:r>
+        <w:r>
+          <w:rPr>
+            <w:noProof/>
+            <w:webHidden/>
+          </w:rPr>
+          <w:fldChar w:fldCharType="end"/>
+        </w:r>
+      </w:hyperlink>
+    </w:p>
+    <w:p>
+      <w:pPr>
+        <w:pStyle w:val="TOC3"/>
+        <w:tabs>
+          <w:tab w:val="right" w:leader="dot" w:pos="9628"/>
+        </w:tabs>
+        <w:rPr>
+          <w:rFonts w:asciiTheme="minorHAnsi" w:eastAsiaTheme="minorEastAsia" w:hAnsiTheme="minorHAnsi" w:cstheme="minorBidi"/>
+          <w:noProof/>
+          <w:kern w:val="2"/>
+          <w:sz w:val="24"/>
+          <w:szCs w:val="24"/>
+          <w:lang w:val="en-US"/>
+          <w14:ligatures w14:val="standardContextual"/>
+        </w:rPr>
+      </w:pPr>
+      <w:hyperlink w:anchor="_Toc220574324" w:history="1">
+        <w:r>
+          <w:rPr>
+            <w:rStyle w:val="Hyperlink"/>
+            <w:noProof/>
+          </w:rPr>
+          <w:t>Types</w:t>
+        </w:r>
+        <w:r>
+          <w:rPr>
+            <w:rStyle w:val="Hyperlink"/>
+            <w:noProof/>
+            <w:spacing w:val="-4"/>
+          </w:rPr>
+          <w:t xml:space="preserve"> </w:t>
+        </w:r>
+        <w:r>
+          <w:rPr>
+            <w:rStyle w:val="Hyperlink"/>
+            <w:noProof/>
+          </w:rPr>
+          <w:t>of</w:t>
+        </w:r>
+        <w:r>
+          <w:rPr>
+            <w:rStyle w:val="Hyperlink"/>
+            <w:noProof/>
+            <w:spacing w:val="-4"/>
+          </w:rPr>
+          <w:t xml:space="preserve"> shock</w:t>
+        </w:r>
+        <w:r>
+          <w:rPr>
+            <w:noProof/>
+            <w:webHidden/>
+          </w:rPr>
+          <w:tab/>
+        </w:r>
+        <w:r>
+          <w:rPr>
+            <w:noProof/>
+            <w:webHidden/>
+          </w:rPr>
+          <w:fldChar w:fldCharType="begin"/>
+        </w:r>
+        <w:r>
+          <w:rPr>
+            <w:noProof/>
+            <w:webHidden/>
+          </w:rPr>
+          <w:instrText xml:space="preserve"> PAGEREF _Toc220574324 \h </w:instrText>
+        </w:r>
+        <w:r>
+          <w:rPr>
+            <w:noProof/>
+            <w:webHidden/>
+          </w:rPr>
+        </w:r>
+        <w:r>
+          <w:rPr>
+            <w:noProof/>
+            <w:webHidden/>
+          </w:rPr>
+          <w:fldChar w:fldCharType="separate"/>
+        </w:r>
+        <w:r>
+          <w:rPr>
+            <w:noProof/>
+            <w:webHidden/>
+          </w:rPr>
+          <w:t>13</w:t>
+        </w:r>
+        <w:r>
+          <w:rPr>
+            <w:noProof/>
+            <w:webHidden/>
+          </w:rPr>
+          <w:fldChar w:fldCharType="end"/>
+        </w:r>
+      </w:hyperlink>
+    </w:p>
+    <w:p>
+      <w:pPr>
+        <w:pStyle w:val="TOC3"/>
+        <w:tabs>
+          <w:tab w:val="right" w:leader="dot" w:pos="9628"/>
+        </w:tabs>
+        <w:rPr>
+          <w:rFonts w:asciiTheme="minorHAnsi" w:eastAsiaTheme="minorEastAsia" w:hAnsiTheme="minorHAnsi" w:cstheme="minorBidi"/>
+          <w:noProof/>
+          <w:kern w:val="2"/>
+          <w:sz w:val="24"/>
+          <w:szCs w:val="24"/>
+          <w:lang w:val="en-US"/>
+          <w14:ligatures w14:val="standardContextual"/>
+        </w:rPr>
+      </w:pPr>
+      <w:hyperlink w:anchor="_Toc220574325" w:history="1">
+        <w:r>
+          <w:rPr>
+            <w:rStyle w:val="Hyperlink"/>
+            <w:noProof/>
+          </w:rPr>
+          <w:t>Risk factors/causes</w:t>
+        </w:r>
+        <w:r>
+          <w:rPr>
+            <w:noProof/>
+            <w:webHidden/>
+          </w:rPr>
+          <w:tab/>
+        </w:r>
+        <w:r>
+          <w:rPr>
+            <w:noProof/>
+            <w:webHidden/>
+          </w:rPr>
+          <w:fldChar w:fldCharType="begin"/>
+        </w:r>
+        <w:r>
+          <w:rPr>
+            <w:noProof/>
+            <w:webHidden/>
+          </w:rPr>
+          <w:instrText xml:space="preserve"> PAGEREF _Toc220574325 \h </w:instrText>
+        </w:r>
+        <w:r>
+          <w:rPr>
+            <w:noProof/>
+            <w:webHidden/>
+          </w:rPr>
+        </w:r>
+        <w:r>
+          <w:rPr>
+            <w:noProof/>
+            <w:webHidden/>
+          </w:rPr>
+          <w:fldChar w:fldCharType="separate"/>
+        </w:r>
+        <w:r>
+          <w:rPr>
+            <w:noProof/>
+            <w:webHidden/>
+          </w:rPr>
+          <w:t>13</w:t>
+        </w:r>
+        <w:r>
+          <w:rPr>
+            <w:noProof/>
+            <w:webHidden/>
+          </w:rPr>
+          <w:fldChar w:fldCharType="end"/>
+        </w:r>
+      </w:hyperlink>
+    </w:p>
+    <w:p>
+      <w:pPr>
+        <w:pStyle w:val="TOC3"/>
+        <w:tabs>
+          <w:tab w:val="right" w:leader="dot" w:pos="9628"/>
+        </w:tabs>
+        <w:rPr>
+          <w:rFonts w:asciiTheme="minorHAnsi" w:eastAsiaTheme="minorEastAsia" w:hAnsiTheme="minorHAnsi" w:cstheme="minorBidi"/>
+          <w:noProof/>
+          <w:kern w:val="2"/>
+          <w:sz w:val="24"/>
+          <w:szCs w:val="24"/>
+          <w:lang w:val="en-US"/>
+          <w14:ligatures w14:val="standardContextual"/>
+        </w:rPr>
+      </w:pPr>
+      <w:hyperlink w:anchor="_Toc220574326" w:history="1">
+        <w:r>
+          <w:rPr>
+            <w:rStyle w:val="Hyperlink"/>
+            <w:noProof/>
+          </w:rPr>
+          <w:t>Signs and symptoms</w:t>
+        </w:r>
+        <w:r>
+          <w:rPr>
+            <w:noProof/>
+            <w:webHidden/>
+          </w:rPr>
+          <w:tab/>
+        </w:r>
+        <w:r>
+          <w:rPr>
+            <w:noProof/>
+            <w:webHidden/>
+          </w:rPr>
+          <w:fldChar w:fldCharType="begin"/>
+        </w:r>
+        <w:r>
+          <w:rPr>
+            <w:noProof/>
+            <w:webHidden/>
+          </w:rPr>
+          <w:instrText xml:space="preserve"> PAGEREF _Toc220574326 \h </w:instrText>
+        </w:r>
+        <w:r>
+          <w:rPr>
+            <w:noProof/>
+            <w:webHidden/>
+          </w:rPr>
+        </w:r>
+        <w:r>
+          <w:rPr>
+            <w:noProof/>
+            <w:webHidden/>
+          </w:rPr>
+          <w:fldChar w:fldCharType="separate"/>
+        </w:r>
+        <w:r>
+          <w:rPr>
+            <w:noProof/>
+            <w:webHidden/>
+          </w:rPr>
+          <w:t>13</w:t>
+        </w:r>
+        <w:r>
+          <w:rPr>
+            <w:noProof/>
+            <w:webHidden/>
+          </w:rPr>
+          <w:fldChar w:fldCharType="end"/>
+        </w:r>
+      </w:hyperlink>
+    </w:p>
+    <w:p>
+      <w:pPr>
+        <w:pStyle w:val="TOC3"/>
+        <w:tabs>
+          <w:tab w:val="right" w:leader="dot" w:pos="9628"/>
+        </w:tabs>
+        <w:rPr>
+          <w:rFonts w:asciiTheme="minorHAnsi" w:eastAsiaTheme="minorEastAsia" w:hAnsiTheme="minorHAnsi" w:cstheme="minorBidi"/>
+          <w:noProof/>
+          <w:kern w:val="2"/>
+          <w:sz w:val="24"/>
+          <w:szCs w:val="24"/>
+          <w:lang w:val="en-US"/>
+          <w14:ligatures w14:val="standardContextual"/>
+        </w:rPr>
+      </w:pPr>
+      <w:hyperlink w:anchor="_Toc220574327" w:history="1">
+        <w:r>
+          <w:rPr>
+            <w:rStyle w:val="Hyperlink"/>
+            <w:noProof/>
+          </w:rPr>
+          <w:t>Prevention/promotion</w:t>
+        </w:r>
+        <w:r>
+          <w:rPr>
+            <w:noProof/>
+            <w:webHidden/>
+          </w:rPr>
+          <w:tab/>
+        </w:r>
+        <w:r>
+          <w:rPr>
+            <w:noProof/>
+            <w:webHidden/>
+          </w:rPr>
+          <w:fldChar w:fldCharType="begin"/>
+        </w:r>
+        <w:r>
+          <w:rPr>
+            <w:noProof/>
+            <w:webHidden/>
+          </w:rPr>
+          <w:instrText xml:space="preserve"> PAGEREF _Toc220574327 \h </w:instrText>
+        </w:r>
+        <w:r>
+          <w:rPr>
+            <w:noProof/>
+            <w:webHidden/>
+          </w:rPr>
+        </w:r>
+        <w:r>
+          <w:rPr>
+            <w:noProof/>
+            <w:webHidden/>
+          </w:rPr>
+          <w:fldChar w:fldCharType="separate"/>
+        </w:r>
+        <w:r>
+          <w:rPr>
+            <w:noProof/>
+            <w:webHidden/>
+          </w:rPr>
+          <w:t>14</w:t>
+        </w:r>
+        <w:r>
+          <w:rPr>
+            <w:noProof/>
+            <w:webHidden/>
+          </w:rPr>
+          <w:fldChar w:fldCharType="end"/>
+        </w:r>
+      </w:hyperlink>
+    </w:p>
+    <w:p>
+      <w:pPr>
+        <w:pStyle w:val="TOC3"/>
+        <w:tabs>
+          <w:tab w:val="right" w:leader="dot" w:pos="9628"/>
+        </w:tabs>
+        <w:rPr>
+          <w:rFonts w:asciiTheme="minorHAnsi" w:eastAsiaTheme="minorEastAsia" w:hAnsiTheme="minorHAnsi" w:cstheme="minorBidi"/>
+          <w:noProof/>
+          <w:kern w:val="2"/>
+          <w:sz w:val="24"/>
+          <w:szCs w:val="24"/>
+          <w:lang w:val="en-US"/>
+          <w14:ligatures w14:val="standardContextual"/>
+        </w:rPr>
+      </w:pPr>
+      <w:hyperlink w:anchor="_Toc220574328" w:history="1">
+        <w:r>
+          <w:rPr>
+            <w:rStyle w:val="Hyperlink"/>
+            <w:noProof/>
+          </w:rPr>
+          <w:t>Investigations</w:t>
+        </w:r>
+        <w:r>
+          <w:rPr>
+            <w:noProof/>
+            <w:webHidden/>
+          </w:rPr>
+          <w:tab/>
+        </w:r>
+        <w:r>
+          <w:rPr>
+            <w:noProof/>
+            <w:webHidden/>
+          </w:rPr>
+          <w:fldChar w:fldCharType="begin"/>
+        </w:r>
+        <w:r>
+          <w:rPr>
+            <w:noProof/>
+            <w:webHidden/>
+          </w:rPr>
+          <w:instrText xml:space="preserve"> PAGEREF _Toc220574328 \h </w:instrText>
+        </w:r>
+        <w:r>
+          <w:rPr>
+            <w:noProof/>
+            <w:webHidden/>
+          </w:rPr>
+        </w:r>
+        <w:r>
+          <w:rPr>
+            <w:noProof/>
+            <w:webHidden/>
+          </w:rPr>
+          <w:fldChar w:fldCharType="separate"/>
+        </w:r>
+        <w:r>
+          <w:rPr>
+            <w:noProof/>
+            <w:webHidden/>
+          </w:rPr>
+          <w:t>14</w:t>
+        </w:r>
+        <w:r>
+          <w:rPr>
+            <w:noProof/>
+            <w:webHidden/>
+          </w:rPr>
+          <w:fldChar w:fldCharType="end"/>
+        </w:r>
+      </w:hyperlink>
+    </w:p>
+    <w:p>
+      <w:pPr>
+        <w:pStyle w:val="TOC3"/>
+        <w:tabs>
+          <w:tab w:val="right" w:leader="dot" w:pos="9628"/>
+        </w:tabs>
+        <w:rPr>
+          <w:rFonts w:asciiTheme="minorHAnsi" w:eastAsiaTheme="minorEastAsia" w:hAnsiTheme="minorHAnsi" w:cstheme="minorBidi"/>
+          <w:noProof/>
+          <w:kern w:val="2"/>
+          <w:sz w:val="24"/>
+          <w:szCs w:val="24"/>
+          <w:lang w:val="en-US"/>
+          <w14:ligatures w14:val="standardContextual"/>
+        </w:rPr>
+      </w:pPr>
+      <w:hyperlink w:anchor="_Toc220574329" w:history="1">
+        <w:r>
+          <w:rPr>
+            <w:rStyle w:val="Hyperlink"/>
+            <w:noProof/>
+          </w:rPr>
+          <w:t>Differential</w:t>
+        </w:r>
+        <w:r>
+          <w:rPr>
+            <w:rStyle w:val="Hyperlink"/>
+            <w:noProof/>
+            <w:spacing w:val="10"/>
+          </w:rPr>
+          <w:t xml:space="preserve"> </w:t>
+        </w:r>
+        <w:r>
+          <w:rPr>
+            <w:rStyle w:val="Hyperlink"/>
+            <w:noProof/>
+          </w:rPr>
+          <w:t>diagnosis</w:t>
+        </w:r>
+        <w:r>
+          <w:rPr>
+            <w:noProof/>
+            <w:webHidden/>
+          </w:rPr>
+          <w:tab/>
+        </w:r>
+        <w:r>
+          <w:rPr>
+            <w:noProof/>
+            <w:webHidden/>
+          </w:rPr>
+          <w:fldChar w:fldCharType="begin"/>
+        </w:r>
+        <w:r>
+          <w:rPr>
+            <w:noProof/>
+            <w:webHidden/>
+          </w:rPr>
+          <w:instrText xml:space="preserve"> PAGEREF _Toc220574329 \h </w:instrText>
+        </w:r>
+        <w:r>
+          <w:rPr>
+            <w:noProof/>
+            <w:webHidden/>
+          </w:rPr>
+        </w:r>
+        <w:r>
+          <w:rPr>
+            <w:noProof/>
+            <w:webHidden/>
+          </w:rPr>
+          <w:fldChar w:fldCharType="separate"/>
+        </w:r>
+        <w:r>
+          <w:rPr>
+            <w:noProof/>
+            <w:webHidden/>
+          </w:rPr>
+          <w:t>14</w:t>
+        </w:r>
+        <w:r>
+          <w:rPr>
+            <w:noProof/>
+            <w:webHidden/>
+          </w:rPr>
+          <w:fldChar w:fldCharType="end"/>
+        </w:r>
+      </w:hyperlink>
+    </w:p>
+    <w:p>
+      <w:pPr>
+        <w:pStyle w:val="TOC3"/>
+        <w:tabs>
+          <w:tab w:val="right" w:leader="dot" w:pos="9628"/>
+        </w:tabs>
+        <w:rPr>
+          <w:rFonts w:asciiTheme="minorHAnsi" w:eastAsiaTheme="minorEastAsia" w:hAnsiTheme="minorHAnsi" w:cstheme="minorBidi"/>
+          <w:noProof/>
+          <w:kern w:val="2"/>
+          <w:sz w:val="24"/>
+          <w:szCs w:val="24"/>
+          <w:lang w:val="en-US"/>
+          <w14:ligatures w14:val="standardContextual"/>
+        </w:rPr>
+      </w:pPr>
+      <w:hyperlink w:anchor="_Toc220574330" w:history="1">
+        <w:r>
+          <w:rPr>
+            <w:rStyle w:val="Hyperlink"/>
+            <w:noProof/>
+          </w:rPr>
+          <w:t>Management</w:t>
+        </w:r>
+        <w:r>
+          <w:rPr>
+            <w:noProof/>
+            <w:webHidden/>
+          </w:rPr>
+          <w:tab/>
+        </w:r>
+        <w:r>
+          <w:rPr>
+            <w:noProof/>
+            <w:webHidden/>
+          </w:rPr>
+          <w:fldChar w:fldCharType="begin"/>
+        </w:r>
+        <w:r>
+          <w:rPr>
+            <w:noProof/>
+            <w:webHidden/>
+          </w:rPr>
+          <w:instrText xml:space="preserve"> PAGEREF _Toc220574330 \h </w:instrText>
+        </w:r>
+        <w:r>
+          <w:rPr>
+            <w:noProof/>
+            <w:webHidden/>
+          </w:rPr>
+        </w:r>
+        <w:r>
+          <w:rPr>
+            <w:noProof/>
+            <w:webHidden/>
+          </w:rPr>
+          <w:fldChar w:fldCharType="separate"/>
+        </w:r>
+        <w:r>
+          <w:rPr>
+            <w:noProof/>
+            <w:webHidden/>
+          </w:rPr>
+          <w:t>14</w:t>
+        </w:r>
+        <w:r>
+          <w:rPr>
+            <w:noProof/>
+            <w:webHidden/>
+          </w:rPr>
+          <w:fldChar w:fldCharType="end"/>
+        </w:r>
+      </w:hyperlink>
+    </w:p>
+    <w:p>
+      <w:pPr>
+        <w:pStyle w:val="TOC3"/>
+        <w:tabs>
+          <w:tab w:val="right" w:leader="dot" w:pos="9628"/>
+        </w:tabs>
+        <w:rPr>
+          <w:rFonts w:asciiTheme="minorHAnsi" w:eastAsiaTheme="minorEastAsia" w:hAnsiTheme="minorHAnsi" w:cstheme="minorBidi"/>
+          <w:noProof/>
+          <w:kern w:val="2"/>
+          <w:sz w:val="24"/>
+          <w:szCs w:val="24"/>
+          <w:lang w:val="en-US"/>
+          <w14:ligatures w14:val="standardContextual"/>
+        </w:rPr>
+      </w:pPr>
+      <w:hyperlink w:anchor="_Toc220574331" w:history="1">
+        <w:r>
+          <w:rPr>
+            <w:rStyle w:val="Hyperlink"/>
+            <w:noProof/>
+          </w:rPr>
+          <w:t>Follow</w:t>
+        </w:r>
+        <w:r>
+          <w:rPr>
+            <w:rStyle w:val="Hyperlink"/>
+            <w:noProof/>
+            <w:spacing w:val="-7"/>
+          </w:rPr>
+          <w:t xml:space="preserve"> </w:t>
+        </w:r>
+        <w:r>
+          <w:rPr>
+            <w:rStyle w:val="Hyperlink"/>
+            <w:noProof/>
+            <w:spacing w:val="-5"/>
+          </w:rPr>
+          <w:t>up</w:t>
+        </w:r>
+        <w:r>
+          <w:rPr>
+            <w:noProof/>
+            <w:webHidden/>
+          </w:rPr>
+          <w:tab/>
+        </w:r>
+        <w:r>
+          <w:rPr>
+            <w:noProof/>
+            <w:webHidden/>
+          </w:rPr>
+          <w:fldChar w:fldCharType="begin"/>
+        </w:r>
+        <w:r>
+          <w:rPr>
+            <w:noProof/>
+            <w:webHidden/>
+          </w:rPr>
+          <w:instrText xml:space="preserve"> PAGEREF _Toc220574331 \h </w:instrText>
+        </w:r>
+        <w:r>
+          <w:rPr>
+            <w:noProof/>
+            <w:webHidden/>
+          </w:rPr>
+        </w:r>
+        <w:r>
+          <w:rPr>
+            <w:noProof/>
+            <w:webHidden/>
+          </w:rPr>
+          <w:fldChar w:fldCharType="separate"/>
+        </w:r>
+        <w:r>
+          <w:rPr>
+            <w:noProof/>
+            <w:webHidden/>
+          </w:rPr>
+          <w:t>16</w:t>
+        </w:r>
+        <w:r>
+          <w:rPr>
+            <w:noProof/>
+            <w:webHidden/>
+          </w:rPr>
+          <w:fldChar w:fldCharType="end"/>
+        </w:r>
+      </w:hyperlink>
+    </w:p>
+    <w:p>
+      <w:pPr>
+        <w:pStyle w:val="TOC2"/>
+        <w:tabs>
+          <w:tab w:val="right" w:leader="dot" w:pos="9628"/>
+        </w:tabs>
+        <w:rPr>
+          <w:rFonts w:asciiTheme="minorHAnsi" w:eastAsiaTheme="minorEastAsia" w:hAnsiTheme="minorHAnsi" w:cstheme="minorBidi"/>
+          <w:noProof/>
+          <w:kern w:val="2"/>
+          <w:sz w:val="24"/>
+          <w:szCs w:val="24"/>
+          <w:lang w:val="en-US"/>
+          <w14:ligatures w14:val="standardContextual"/>
+        </w:rPr>
+      </w:pPr>
+      <w:hyperlink w:anchor="_Toc220574332" w:history="1">
+        <w:r>
+          <w:rPr>
+            <w:rStyle w:val="Hyperlink"/>
+            <w:noProof/>
+          </w:rPr>
+          <w:t>Drowning</w:t>
+        </w:r>
+        <w:r>
+          <w:rPr>
+            <w:noProof/>
+            <w:webHidden/>
+          </w:rPr>
+          <w:tab/>
+        </w:r>
+        <w:r>
+          <w:rPr>
+            <w:noProof/>
+            <w:webHidden/>
+          </w:rPr>
+          <w:fldChar w:fldCharType="begin"/>
+        </w:r>
+        <w:r>
+          <w:rPr>
+            <w:noProof/>
+            <w:webHidden/>
+          </w:rPr>
+          <w:instrText xml:space="preserve"> PAGEREF _Toc220574332 \h </w:instrText>
+        </w:r>
+        <w:r>
+          <w:rPr>
+            <w:noProof/>
+            <w:webHidden/>
+          </w:rPr>
+        </w:r>
+        <w:r>
+          <w:rPr>
+            <w:noProof/>
+            <w:webHidden/>
+          </w:rPr>
+          <w:fldChar w:fldCharType="separate"/>
+        </w:r>
+        <w:r>
+          <w:rPr>
+            <w:noProof/>
+            <w:webHidden/>
+          </w:rPr>
+          <w:t>17</w:t>
+        </w:r>
+        <w:r>
+          <w:rPr>
+            <w:noProof/>
+            <w:webHidden/>
+          </w:rPr>
+          <w:fldChar w:fldCharType="end"/>
+        </w:r>
+      </w:hyperlink>
+    </w:p>
+    <w:p>
+      <w:pPr>
+        <w:pStyle w:val="TOC3"/>
+        <w:tabs>
+          <w:tab w:val="right" w:leader="dot" w:pos="9628"/>
+        </w:tabs>
+        <w:rPr>
+          <w:rFonts w:asciiTheme="minorHAnsi" w:eastAsiaTheme="minorEastAsia" w:hAnsiTheme="minorHAnsi" w:cstheme="minorBidi"/>
+          <w:noProof/>
+          <w:kern w:val="2"/>
+          <w:sz w:val="24"/>
+          <w:szCs w:val="24"/>
+          <w:lang w:val="en-US"/>
+          <w14:ligatures w14:val="standardContextual"/>
+        </w:rPr>
+      </w:pPr>
+      <w:hyperlink w:anchor="_Toc220574333" w:history="1">
+        <w:r>
+          <w:rPr>
+            <w:rStyle w:val="Hyperlink"/>
+            <w:noProof/>
+          </w:rPr>
+          <w:t>Definition</w:t>
+        </w:r>
+        <w:r>
+          <w:rPr>
+            <w:noProof/>
+            <w:webHidden/>
+          </w:rPr>
+          <w:tab/>
+        </w:r>
+        <w:r>
+          <w:rPr>
+            <w:noProof/>
+            <w:webHidden/>
+          </w:rPr>
+          <w:fldChar w:fldCharType="begin"/>
+        </w:r>
+        <w:r>
+          <w:rPr>
+            <w:noProof/>
+            <w:webHidden/>
+          </w:rPr>
+          <w:instrText xml:space="preserve"> PAGEREF _Toc220574333 \h </w:instrText>
+        </w:r>
+        <w:r>
+          <w:rPr>
+            <w:noProof/>
+            <w:webHidden/>
+          </w:rPr>
+        </w:r>
+        <w:r>
+          <w:rPr>
+            <w:noProof/>
+            <w:webHidden/>
+          </w:rPr>
+          <w:fldChar w:fldCharType="separate"/>
+        </w:r>
+        <w:r>
+          <w:rPr>
+            <w:noProof/>
+            <w:webHidden/>
+          </w:rPr>
+          <w:t>17</w:t>
+        </w:r>
+        <w:r>
+          <w:rPr>
+            <w:noProof/>
+            <w:webHidden/>
+          </w:rPr>
+          <w:fldChar w:fldCharType="end"/>
+        </w:r>
+      </w:hyperlink>
+    </w:p>
+    <w:p>
+      <w:pPr>
+        <w:pStyle w:val="TOC3"/>
+        <w:tabs>
+          <w:tab w:val="right" w:leader="dot" w:pos="9628"/>
+        </w:tabs>
+        <w:rPr>
+          <w:rFonts w:asciiTheme="minorHAnsi" w:eastAsiaTheme="minorEastAsia" w:hAnsiTheme="minorHAnsi" w:cstheme="minorBidi"/>
+          <w:noProof/>
+          <w:kern w:val="2"/>
+          <w:sz w:val="24"/>
+          <w:szCs w:val="24"/>
+          <w:lang w:val="en-US"/>
+          <w14:ligatures w14:val="standardContextual"/>
+        </w:rPr>
+      </w:pPr>
+      <w:hyperlink w:anchor="_Toc220574334" w:history="1">
+        <w:r>
+          <w:rPr>
+            <w:rStyle w:val="Hyperlink"/>
+            <w:noProof/>
+          </w:rPr>
+          <w:t>Pathophysiology</w:t>
+        </w:r>
+        <w:r>
+          <w:rPr>
+            <w:noProof/>
+            <w:webHidden/>
+          </w:rPr>
+          <w:tab/>
+        </w:r>
+        <w:r>
+          <w:rPr>
+            <w:noProof/>
+            <w:webHidden/>
+          </w:rPr>
+          <w:fldChar w:fldCharType="begin"/>
+        </w:r>
+        <w:r>
+          <w:rPr>
+            <w:noProof/>
+            <w:webHidden/>
+          </w:rPr>
+          <w:instrText xml:space="preserve"> PAGEREF _Toc220574334 \h </w:instrText>
+        </w:r>
+        <w:r>
+          <w:rPr>
+            <w:noProof/>
+            <w:webHidden/>
+          </w:rPr>
+        </w:r>
+        <w:r>
+          <w:rPr>
+            <w:noProof/>
+            <w:webHidden/>
+          </w:rPr>
+          <w:fldChar w:fldCharType="separate"/>
+        </w:r>
+        <w:r>
+          <w:rPr>
+            <w:noProof/>
+            <w:webHidden/>
+          </w:rPr>
+          <w:t>17</w:t>
+        </w:r>
+        <w:r>
+          <w:rPr>
+            <w:noProof/>
+            <w:webHidden/>
+          </w:rPr>
+          <w:fldChar w:fldCharType="end"/>
+        </w:r>
+      </w:hyperlink>
+    </w:p>
+    <w:p>
+      <w:pPr>
+        <w:pStyle w:val="TOC3"/>
+        <w:tabs>
+          <w:tab w:val="right" w:leader="dot" w:pos="9628"/>
+        </w:tabs>
+        <w:rPr>
+          <w:rFonts w:asciiTheme="minorHAnsi" w:eastAsiaTheme="minorEastAsia" w:hAnsiTheme="minorHAnsi" w:cstheme="minorBidi"/>
+          <w:noProof/>
+          <w:kern w:val="2"/>
+          <w:sz w:val="24"/>
+          <w:szCs w:val="24"/>
+          <w:lang w:val="en-US"/>
+          <w14:ligatures w14:val="standardContextual"/>
+        </w:rPr>
+      </w:pPr>
+      <w:hyperlink w:anchor="_Toc220574335" w:history="1">
+        <w:r>
+          <w:rPr>
+            <w:rStyle w:val="Hyperlink"/>
+            <w:noProof/>
+          </w:rPr>
+          <w:t>Management</w:t>
+        </w:r>
+        <w:r>
+          <w:rPr>
+            <w:noProof/>
+            <w:webHidden/>
+          </w:rPr>
+          <w:tab/>
+        </w:r>
+        <w:r>
+          <w:rPr>
+            <w:noProof/>
+            <w:webHidden/>
+          </w:rPr>
+          <w:fldChar w:fldCharType="begin"/>
+        </w:r>
+        <w:r>
+          <w:rPr>
+            <w:noProof/>
+            <w:webHidden/>
+          </w:rPr>
+          <w:instrText xml:space="preserve"> PAGEREF _Toc220574335 \h </w:instrText>
+        </w:r>
+        <w:r>
+          <w:rPr>
+            <w:noProof/>
+            <w:webHidden/>
+          </w:rPr>
+        </w:r>
+        <w:r>
+          <w:rPr>
+            <w:noProof/>
+            <w:webHidden/>
+          </w:rPr>
+          <w:fldChar w:fldCharType="separate"/>
+        </w:r>
+        <w:r>
+          <w:rPr>
+            <w:noProof/>
+            <w:webHidden/>
+          </w:rPr>
+          <w:t>18</w:t>
+        </w:r>
+        <w:r>
+          <w:rPr>
+            <w:noProof/>
+            <w:webHidden/>
+          </w:rPr>
+          <w:fldChar w:fldCharType="end"/>
+        </w:r>
+      </w:hyperlink>
+    </w:p>
+    <w:p>
+      <w:pPr>
+        <w:pStyle w:val="TOC2"/>
+        <w:tabs>
+          <w:tab w:val="right" w:leader="dot" w:pos="9628"/>
+        </w:tabs>
+        <w:rPr>
+          <w:rFonts w:asciiTheme="minorHAnsi" w:eastAsiaTheme="minorEastAsia" w:hAnsiTheme="minorHAnsi" w:cstheme="minorBidi"/>
+          <w:noProof/>
+          <w:kern w:val="2"/>
+          <w:sz w:val="24"/>
+          <w:szCs w:val="24"/>
+          <w:lang w:val="en-US"/>
+          <w14:ligatures w14:val="standardContextual"/>
+        </w:rPr>
+      </w:pPr>
+      <w:hyperlink w:anchor="_Toc220574336" w:history="1">
+        <w:r>
+          <w:rPr>
+            <w:rStyle w:val="Hyperlink"/>
+            <w:noProof/>
+          </w:rPr>
+          <w:t>Snake</w:t>
+        </w:r>
+        <w:r>
+          <w:rPr>
+            <w:rStyle w:val="Hyperlink"/>
+            <w:noProof/>
+            <w:spacing w:val="-8"/>
+          </w:rPr>
+          <w:t xml:space="preserve"> </w:t>
+        </w:r>
+        <w:r>
+          <w:rPr>
+            <w:rStyle w:val="Hyperlink"/>
+            <w:noProof/>
+            <w:spacing w:val="-4"/>
+          </w:rPr>
+          <w:t>bite</w:t>
+        </w:r>
+        <w:r>
+          <w:rPr>
+            <w:noProof/>
+            <w:webHidden/>
+          </w:rPr>
+          <w:tab/>
+        </w:r>
+        <w:r>
+          <w:rPr>
+            <w:noProof/>
+            <w:webHidden/>
+          </w:rPr>
+          <w:fldChar w:fldCharType="begin"/>
+        </w:r>
+        <w:r>
+          <w:rPr>
+            <w:noProof/>
+            <w:webHidden/>
+          </w:rPr>
+          <w:instrText xml:space="preserve"> PAGEREF _Toc220574336 \h </w:instrText>
+        </w:r>
+        <w:r>
+          <w:rPr>
+            <w:noProof/>
+            <w:webHidden/>
+          </w:rPr>
+        </w:r>
+        <w:r>
+          <w:rPr>
+            <w:noProof/>
+            <w:webHidden/>
+          </w:rPr>
+          <w:fldChar w:fldCharType="separate"/>
+        </w:r>
+        <w:r>
+          <w:rPr>
+            <w:noProof/>
+            <w:webHidden/>
+          </w:rPr>
+          <w:t>19</w:t>
+        </w:r>
+        <w:r>
+          <w:rPr>
+            <w:noProof/>
+            <w:webHidden/>
+          </w:rPr>
+          <w:fldChar w:fldCharType="end"/>
+        </w:r>
+      </w:hyperlink>
+    </w:p>
+    <w:p>
+      <w:pPr>
+        <w:pStyle w:val="TOC3"/>
+        <w:tabs>
+          <w:tab w:val="right" w:leader="dot" w:pos="9628"/>
+        </w:tabs>
+        <w:rPr>
+          <w:rFonts w:asciiTheme="minorHAnsi" w:eastAsiaTheme="minorEastAsia" w:hAnsiTheme="minorHAnsi" w:cstheme="minorBidi"/>
+          <w:noProof/>
+          <w:kern w:val="2"/>
+          <w:sz w:val="24"/>
+          <w:szCs w:val="24"/>
+          <w:lang w:val="en-US"/>
+          <w14:ligatures w14:val="standardContextual"/>
+        </w:rPr>
+      </w:pPr>
+      <w:hyperlink w:anchor="_Toc220574337" w:history="1">
+        <w:r>
+          <w:rPr>
+            <w:rStyle w:val="Hyperlink"/>
+            <w:noProof/>
+          </w:rPr>
+          <w:t>Clinical</w:t>
+        </w:r>
+        <w:r>
+          <w:rPr>
+            <w:rStyle w:val="Hyperlink"/>
+            <w:noProof/>
+            <w:spacing w:val="-3"/>
+          </w:rPr>
+          <w:t xml:space="preserve"> </w:t>
+        </w:r>
+        <w:r>
+          <w:rPr>
+            <w:rStyle w:val="Hyperlink"/>
+            <w:noProof/>
+          </w:rPr>
+          <w:t>assessment</w:t>
+        </w:r>
+        <w:r>
+          <w:rPr>
+            <w:noProof/>
+            <w:webHidden/>
+          </w:rPr>
+          <w:tab/>
+        </w:r>
+        <w:r>
+          <w:rPr>
+            <w:noProof/>
+            <w:webHidden/>
+          </w:rPr>
+          <w:fldChar w:fldCharType="begin"/>
+        </w:r>
+        <w:r>
+          <w:rPr>
+            <w:noProof/>
+            <w:webHidden/>
+          </w:rPr>
+          <w:instrText xml:space="preserve"> PAGEREF _Toc220574337 \h </w:instrText>
+        </w:r>
+        <w:r>
+          <w:rPr>
+            <w:noProof/>
+            <w:webHidden/>
+          </w:rPr>
+        </w:r>
+        <w:r>
+          <w:rPr>
+            <w:noProof/>
+            <w:webHidden/>
+          </w:rPr>
+          <w:fldChar w:fldCharType="separate"/>
+        </w:r>
+        <w:r>
+          <w:rPr>
+            <w:noProof/>
+            <w:webHidden/>
+          </w:rPr>
+          <w:t>19</w:t>
+        </w:r>
+        <w:r>
+          <w:rPr>
+            <w:noProof/>
+            <w:webHidden/>
+          </w:rPr>
+          <w:fldChar w:fldCharType="end"/>
+        </w:r>
+      </w:hyperlink>
+    </w:p>
+    <w:p>
+      <w:pPr>
+        <w:pStyle w:val="TOC3"/>
+        <w:tabs>
+          <w:tab w:val="right" w:leader="dot" w:pos="9628"/>
+        </w:tabs>
+        <w:rPr>
+          <w:rFonts w:asciiTheme="minorHAnsi" w:eastAsiaTheme="minorEastAsia" w:hAnsiTheme="minorHAnsi" w:cstheme="minorBidi"/>
+          <w:noProof/>
+          <w:kern w:val="2"/>
+          <w:sz w:val="24"/>
+          <w:szCs w:val="24"/>
+          <w:lang w:val="en-US"/>
+          <w14:ligatures w14:val="standardContextual"/>
+        </w:rPr>
+      </w:pPr>
+      <w:hyperlink w:anchor="_Toc220574338" w:history="1">
+        <w:r>
+          <w:rPr>
+            <w:rStyle w:val="Hyperlink"/>
+            <w:noProof/>
+          </w:rPr>
+          <w:t>Investigations</w:t>
+        </w:r>
+        <w:r>
+          <w:rPr>
+            <w:noProof/>
+            <w:webHidden/>
+          </w:rPr>
+          <w:tab/>
+        </w:r>
+        <w:r>
+          <w:rPr>
+            <w:noProof/>
+            <w:webHidden/>
+          </w:rPr>
+          <w:fldChar w:fldCharType="begin"/>
+        </w:r>
+        <w:r>
+          <w:rPr>
+            <w:noProof/>
+            <w:webHidden/>
+          </w:rPr>
+          <w:instrText xml:space="preserve"> PAGEREF _Toc220574338 \h </w:instrText>
+        </w:r>
+        <w:r>
+          <w:rPr>
+            <w:noProof/>
+            <w:webHidden/>
+          </w:rPr>
+        </w:r>
+        <w:r>
+          <w:rPr>
+            <w:noProof/>
+            <w:webHidden/>
+          </w:rPr>
+          <w:fldChar w:fldCharType="separate"/>
+        </w:r>
+        <w:r>
+          <w:rPr>
+            <w:noProof/>
+            <w:webHidden/>
+          </w:rPr>
+          <w:t>20</w:t>
+        </w:r>
+        <w:r>
+          <w:rPr>
+            <w:noProof/>
+            <w:webHidden/>
+          </w:rPr>
+          <w:fldChar w:fldCharType="end"/>
+        </w:r>
+      </w:hyperlink>
+    </w:p>
+    <w:p>
+      <w:pPr>
+        <w:pStyle w:val="TOC3"/>
+        <w:tabs>
+          <w:tab w:val="right" w:leader="dot" w:pos="9628"/>
+        </w:tabs>
+        <w:rPr>
+          <w:rFonts w:asciiTheme="minorHAnsi" w:eastAsiaTheme="minorEastAsia" w:hAnsiTheme="minorHAnsi" w:cstheme="minorBidi"/>
+          <w:noProof/>
+          <w:kern w:val="2"/>
+          <w:sz w:val="24"/>
+          <w:szCs w:val="24"/>
+          <w:lang w:val="en-US"/>
+          <w14:ligatures w14:val="standardContextual"/>
+        </w:rPr>
+      </w:pPr>
+      <w:hyperlink w:anchor="_Toc220574339" w:history="1">
+        <w:r>
+          <w:rPr>
+            <w:rStyle w:val="Hyperlink"/>
+            <w:noProof/>
+          </w:rPr>
+          <w:t>First aid</w:t>
+        </w:r>
+        <w:r>
+          <w:rPr>
+            <w:rStyle w:val="Hyperlink"/>
+            <w:noProof/>
+            <w:spacing w:val="-1"/>
+          </w:rPr>
+          <w:t xml:space="preserve"> </w:t>
+        </w:r>
+        <w:r>
+          <w:rPr>
+            <w:rStyle w:val="Hyperlink"/>
+            <w:noProof/>
+          </w:rPr>
+          <w:t>management</w:t>
+        </w:r>
+        <w:r>
+          <w:rPr>
+            <w:noProof/>
+            <w:webHidden/>
+          </w:rPr>
+          <w:tab/>
+        </w:r>
+        <w:r>
+          <w:rPr>
+            <w:noProof/>
+            <w:webHidden/>
+          </w:rPr>
+          <w:fldChar w:fldCharType="begin"/>
+        </w:r>
+        <w:r>
+          <w:rPr>
+            <w:noProof/>
+            <w:webHidden/>
+          </w:rPr>
+          <w:instrText xml:space="preserve"> PAGEREF _Toc220574339 \h </w:instrText>
+        </w:r>
+        <w:r>
+          <w:rPr>
+            <w:noProof/>
+            <w:webHidden/>
+          </w:rPr>
+        </w:r>
+        <w:r>
+          <w:rPr>
+            <w:noProof/>
+            <w:webHidden/>
+          </w:rPr>
+          <w:fldChar w:fldCharType="separate"/>
+        </w:r>
+        <w:r>
+          <w:rPr>
+            <w:noProof/>
+            <w:webHidden/>
+          </w:rPr>
+          <w:t>20</w:t>
+        </w:r>
+        <w:r>
+          <w:rPr>
+            <w:noProof/>
+            <w:webHidden/>
+          </w:rPr>
+          <w:fldChar w:fldCharType="end"/>
+        </w:r>
+      </w:hyperlink>
+    </w:p>
+    <w:p>
+      <w:pPr>
+        <w:pStyle w:val="TOC2"/>
+        <w:tabs>
+          <w:tab w:val="right" w:leader="dot" w:pos="9628"/>
+        </w:tabs>
+        <w:rPr>
+          <w:rFonts w:asciiTheme="minorHAnsi" w:eastAsiaTheme="minorEastAsia" w:hAnsiTheme="minorHAnsi" w:cstheme="minorBidi"/>
+          <w:noProof/>
+          <w:kern w:val="2"/>
+          <w:sz w:val="24"/>
+          <w:szCs w:val="24"/>
+          <w:lang w:val="en-US"/>
+          <w14:ligatures w14:val="standardContextual"/>
+        </w:rPr>
+      </w:pPr>
+      <w:hyperlink w:anchor="_Toc220574340" w:history="1">
+        <w:r>
+          <w:rPr>
+            <w:rStyle w:val="Hyperlink"/>
+            <w:noProof/>
+          </w:rPr>
+          <w:t>Toxicology</w:t>
+        </w:r>
+        <w:r>
+          <w:rPr>
+            <w:noProof/>
+            <w:webHidden/>
+          </w:rPr>
+          <w:tab/>
+        </w:r>
+        <w:r>
+          <w:rPr>
+            <w:noProof/>
+            <w:webHidden/>
+          </w:rPr>
+          <w:fldChar w:fldCharType="begin"/>
+        </w:r>
+        <w:r>
+          <w:rPr>
+            <w:noProof/>
+            <w:webHidden/>
+          </w:rPr>
+          <w:instrText xml:space="preserve"> PAGEREF _Toc220574340 \h </w:instrText>
+        </w:r>
+        <w:r>
+          <w:rPr>
+            <w:noProof/>
+            <w:webHidden/>
+          </w:rPr>
+        </w:r>
+        <w:r>
+          <w:rPr>
+            <w:noProof/>
+            <w:webHidden/>
+          </w:rPr>
+          <w:fldChar w:fldCharType="separate"/>
+        </w:r>
+        <w:r>
+          <w:rPr>
+            <w:noProof/>
+            <w:webHidden/>
+          </w:rPr>
+          <w:t>22</w:t>
+        </w:r>
+        <w:r>
+          <w:rPr>
+            <w:noProof/>
+            <w:webHidden/>
+          </w:rPr>
+          <w:fldChar w:fldCharType="end"/>
+        </w:r>
+      </w:hyperlink>
+    </w:p>
+    <w:p>
+      <w:pPr>
+        <w:pStyle w:val="TOC3"/>
+        <w:tabs>
+          <w:tab w:val="right" w:leader="dot" w:pos="9628"/>
+        </w:tabs>
+        <w:rPr>
+          <w:rFonts w:asciiTheme="minorHAnsi" w:eastAsiaTheme="minorEastAsia" w:hAnsiTheme="minorHAnsi" w:cstheme="minorBidi"/>
+          <w:noProof/>
+          <w:kern w:val="2"/>
+          <w:sz w:val="24"/>
+          <w:szCs w:val="24"/>
+          <w:lang w:val="en-US"/>
+          <w14:ligatures w14:val="standardContextual"/>
+        </w:rPr>
+      </w:pPr>
+      <w:hyperlink w:anchor="_Toc220574341" w:history="1">
+        <w:r>
+          <w:rPr>
+            <w:rStyle w:val="Hyperlink"/>
+            <w:noProof/>
+          </w:rPr>
+          <w:t>History</w:t>
+        </w:r>
+        <w:r>
+          <w:rPr>
+            <w:noProof/>
+            <w:webHidden/>
+          </w:rPr>
+          <w:tab/>
+        </w:r>
+        <w:r>
+          <w:rPr>
+            <w:noProof/>
+            <w:webHidden/>
+          </w:rPr>
+          <w:fldChar w:fldCharType="begin"/>
+        </w:r>
+        <w:r>
+          <w:rPr>
+            <w:noProof/>
+            <w:webHidden/>
+          </w:rPr>
+          <w:instrText xml:space="preserve"> PAGEREF _Toc220574341 \h </w:instrText>
+        </w:r>
+        <w:r>
+          <w:rPr>
+            <w:noProof/>
+            <w:webHidden/>
+          </w:rPr>
+        </w:r>
+        <w:r>
+          <w:rPr>
+            <w:noProof/>
+            <w:webHidden/>
+          </w:rPr>
+          <w:fldChar w:fldCharType="separate"/>
+        </w:r>
+        <w:r>
+          <w:rPr>
+            <w:noProof/>
+            <w:webHidden/>
+          </w:rPr>
+          <w:t>22</w:t>
+        </w:r>
+        <w:r>
+          <w:rPr>
+            <w:noProof/>
+            <w:webHidden/>
+          </w:rPr>
+          <w:fldChar w:fldCharType="end"/>
+        </w:r>
+      </w:hyperlink>
+    </w:p>
+    <w:p>
+      <w:pPr>
+        <w:pStyle w:val="TOC3"/>
+        <w:tabs>
+          <w:tab w:val="right" w:leader="dot" w:pos="9628"/>
+        </w:tabs>
+        <w:rPr>
+          <w:rFonts w:asciiTheme="minorHAnsi" w:eastAsiaTheme="minorEastAsia" w:hAnsiTheme="minorHAnsi" w:cstheme="minorBidi"/>
+          <w:noProof/>
+          <w:kern w:val="2"/>
+          <w:sz w:val="24"/>
+          <w:szCs w:val="24"/>
+          <w:lang w:val="en-US"/>
+          <w14:ligatures w14:val="standardContextual"/>
+        </w:rPr>
+      </w:pPr>
+      <w:hyperlink w:anchor="_Toc220574342" w:history="1">
+        <w:r>
+          <w:rPr>
+            <w:rStyle w:val="Hyperlink"/>
+            <w:noProof/>
+          </w:rPr>
+          <w:t>Physical</w:t>
+        </w:r>
+        <w:r>
+          <w:rPr>
+            <w:rStyle w:val="Hyperlink"/>
+            <w:noProof/>
+            <w:spacing w:val="-5"/>
+          </w:rPr>
+          <w:t xml:space="preserve"> </w:t>
+        </w:r>
+        <w:r>
+          <w:rPr>
+            <w:rStyle w:val="Hyperlink"/>
+            <w:noProof/>
+          </w:rPr>
+          <w:t>examination</w:t>
+        </w:r>
+        <w:r>
+          <w:rPr>
+            <w:noProof/>
+            <w:webHidden/>
+          </w:rPr>
+          <w:tab/>
+        </w:r>
+        <w:r>
+          <w:rPr>
+            <w:noProof/>
+            <w:webHidden/>
+          </w:rPr>
+          <w:fldChar w:fldCharType="begin"/>
+        </w:r>
+        <w:r>
+          <w:rPr>
+            <w:noProof/>
+            <w:webHidden/>
+          </w:rPr>
+          <w:instrText xml:space="preserve"> PAGEREF _Toc220574342 \h </w:instrText>
+        </w:r>
+        <w:r>
+          <w:rPr>
+            <w:noProof/>
+            <w:webHidden/>
+          </w:rPr>
+        </w:r>
+        <w:r>
+          <w:rPr>
+            <w:noProof/>
+            <w:webHidden/>
+          </w:rPr>
+          <w:fldChar w:fldCharType="separate"/>
+        </w:r>
+        <w:r>
+          <w:rPr>
+            <w:noProof/>
+            <w:webHidden/>
+          </w:rPr>
+          <w:t>22</w:t>
+        </w:r>
+        <w:r>
+          <w:rPr>
+            <w:noProof/>
+            <w:webHidden/>
+          </w:rPr>
+          <w:fldChar w:fldCharType="end"/>
+        </w:r>
+      </w:hyperlink>
+    </w:p>
+    <w:p>
+      <w:pPr>
+        <w:pStyle w:val="TOC3"/>
+        <w:tabs>
+          <w:tab w:val="right" w:leader="dot" w:pos="9628"/>
+        </w:tabs>
+        <w:rPr>
+          <w:rFonts w:asciiTheme="minorHAnsi" w:eastAsiaTheme="minorEastAsia" w:hAnsiTheme="minorHAnsi" w:cstheme="minorBidi"/>
+          <w:noProof/>
+          <w:kern w:val="2"/>
+          <w:sz w:val="24"/>
+          <w:szCs w:val="24"/>
+          <w:lang w:val="en-US"/>
+          <w14:ligatures w14:val="standardContextual"/>
+        </w:rPr>
+      </w:pPr>
+      <w:hyperlink w:anchor="_Toc220574343" w:history="1">
+        <w:r>
+          <w:rPr>
+            <w:rStyle w:val="Hyperlink"/>
+            <w:noProof/>
+          </w:rPr>
+          <w:t>Investigations</w:t>
+        </w:r>
+        <w:r>
+          <w:rPr>
+            <w:noProof/>
+            <w:webHidden/>
+          </w:rPr>
+          <w:tab/>
+        </w:r>
+        <w:r>
+          <w:rPr>
+            <w:noProof/>
+            <w:webHidden/>
+          </w:rPr>
+          <w:fldChar w:fldCharType="begin"/>
+        </w:r>
+        <w:r>
+          <w:rPr>
+            <w:noProof/>
+            <w:webHidden/>
+          </w:rPr>
+          <w:instrText xml:space="preserve"> PAGEREF _Toc220574343 \h </w:instrText>
+        </w:r>
+        <w:r>
+          <w:rPr>
+            <w:noProof/>
+            <w:webHidden/>
+          </w:rPr>
+        </w:r>
+        <w:r>
+          <w:rPr>
+            <w:noProof/>
+            <w:webHidden/>
+          </w:rPr>
+          <w:fldChar w:fldCharType="separate"/>
+        </w:r>
+        <w:r>
+          <w:rPr>
+            <w:noProof/>
+            <w:webHidden/>
+          </w:rPr>
+          <w:t>23</w:t>
+        </w:r>
+        <w:r>
+          <w:rPr>
+            <w:noProof/>
+            <w:webHidden/>
+          </w:rPr>
+          <w:fldChar w:fldCharType="end"/>
+        </w:r>
+      </w:hyperlink>
+    </w:p>
+    <w:p>
+      <w:pPr>
+        <w:pStyle w:val="TOC3"/>
+        <w:tabs>
+          <w:tab w:val="right" w:leader="dot" w:pos="9628"/>
+        </w:tabs>
+        <w:rPr>
+          <w:rFonts w:asciiTheme="minorHAnsi" w:eastAsiaTheme="minorEastAsia" w:hAnsiTheme="minorHAnsi" w:cstheme="minorBidi"/>
+          <w:noProof/>
+          <w:kern w:val="2"/>
+          <w:sz w:val="24"/>
+          <w:szCs w:val="24"/>
+          <w:lang w:val="en-US"/>
+          <w14:ligatures w14:val="standardContextual"/>
+        </w:rPr>
+      </w:pPr>
+      <w:hyperlink w:anchor="_Toc220574344" w:history="1">
+        <w:r>
+          <w:rPr>
+            <w:rStyle w:val="Hyperlink"/>
+            <w:noProof/>
+          </w:rPr>
+          <w:t>Management</w:t>
+        </w:r>
+        <w:r>
+          <w:rPr>
+            <w:noProof/>
+            <w:webHidden/>
+          </w:rPr>
+          <w:tab/>
+        </w:r>
+        <w:r>
+          <w:rPr>
+            <w:noProof/>
+            <w:webHidden/>
+          </w:rPr>
+          <w:fldChar w:fldCharType="begin"/>
+        </w:r>
+        <w:r>
+          <w:rPr>
+            <w:noProof/>
+            <w:webHidden/>
+          </w:rPr>
+          <w:instrText xml:space="preserve"> PAGEREF _Toc220574344 \h </w:instrText>
+        </w:r>
+        <w:r>
+          <w:rPr>
+            <w:noProof/>
+            <w:webHidden/>
+          </w:rPr>
+        </w:r>
+        <w:r>
+          <w:rPr>
+            <w:noProof/>
+            <w:webHidden/>
+          </w:rPr>
+          <w:fldChar w:fldCharType="separate"/>
+        </w:r>
+        <w:r>
+          <w:rPr>
+            <w:noProof/>
+            <w:webHidden/>
+          </w:rPr>
+          <w:t>23</w:t>
+        </w:r>
+        <w:r>
+          <w:rPr>
+            <w:noProof/>
+            <w:webHidden/>
+          </w:rPr>
+          <w:fldChar w:fldCharType="end"/>
+        </w:r>
+      </w:hyperlink>
+    </w:p>
+    <w:p>
+      <w:pPr>
+        <w:pStyle w:val="TOC3"/>
+        <w:tabs>
+          <w:tab w:val="right" w:leader="dot" w:pos="9628"/>
+        </w:tabs>
+        <w:rPr>
+          <w:rFonts w:asciiTheme="minorHAnsi" w:eastAsiaTheme="minorEastAsia" w:hAnsiTheme="minorHAnsi" w:cstheme="minorBidi"/>
+          <w:noProof/>
+          <w:kern w:val="2"/>
+          <w:sz w:val="24"/>
+          <w:szCs w:val="24"/>
+          <w:lang w:val="en-US"/>
+          <w14:ligatures w14:val="standardContextual"/>
+        </w:rPr>
+      </w:pPr>
+      <w:hyperlink w:anchor="_Toc220574345" w:history="1">
+        <w:r>
+          <w:rPr>
+            <w:rStyle w:val="Hyperlink"/>
+            <w:noProof/>
+          </w:rPr>
+          <w:t>Treatment of Specific Poisons</w:t>
+        </w:r>
+        <w:r>
+          <w:rPr>
+            <w:noProof/>
+            <w:webHidden/>
+          </w:rPr>
+          <w:tab/>
+        </w:r>
+        <w:r>
+          <w:rPr>
+            <w:noProof/>
+            <w:webHidden/>
+          </w:rPr>
+          <w:fldChar w:fldCharType="begin"/>
+        </w:r>
+        <w:r>
+          <w:rPr>
+            <w:noProof/>
+            <w:webHidden/>
+          </w:rPr>
+          <w:instrText xml:space="preserve"> PAGEREF _Toc220574345 \h </w:instrText>
+        </w:r>
+        <w:r>
+          <w:rPr>
+            <w:noProof/>
+            <w:webHidden/>
+          </w:rPr>
+        </w:r>
+        <w:r>
+          <w:rPr>
+            <w:noProof/>
+            <w:webHidden/>
+          </w:rPr>
+          <w:fldChar w:fldCharType="separate"/>
+        </w:r>
+        <w:r>
+          <w:rPr>
+            <w:noProof/>
+            <w:webHidden/>
+          </w:rPr>
+          <w:t>24</w:t>
+        </w:r>
+        <w:r>
+          <w:rPr>
+            <w:noProof/>
+            <w:webHidden/>
+          </w:rPr>
+          <w:fldChar w:fldCharType="end"/>
+        </w:r>
+      </w:hyperlink>
+    </w:p>
+    <w:p>
+      <w:pPr>
+        <w:pStyle w:val="TOC3"/>
+        <w:tabs>
+          <w:tab w:val="right" w:leader="dot" w:pos="9628"/>
+        </w:tabs>
+        <w:rPr>
+          <w:rFonts w:asciiTheme="minorHAnsi" w:eastAsiaTheme="minorEastAsia" w:hAnsiTheme="minorHAnsi" w:cstheme="minorBidi"/>
+          <w:noProof/>
+          <w:kern w:val="2"/>
+          <w:sz w:val="24"/>
+          <w:szCs w:val="24"/>
+          <w:lang w:val="en-US"/>
+          <w14:ligatures w14:val="standardContextual"/>
+        </w:rPr>
+      </w:pPr>
+      <w:hyperlink w:anchor="_Toc220574346" w:history="1">
+        <w:r>
+          <w:rPr>
+            <w:rStyle w:val="Hyperlink"/>
+            <w:noProof/>
+          </w:rPr>
+          <w:t>1. Organophosphates</w:t>
+        </w:r>
+        <w:r>
+          <w:rPr>
+            <w:rStyle w:val="Hyperlink"/>
+            <w:noProof/>
+            <w:spacing w:val="-5"/>
+          </w:rPr>
+          <w:t xml:space="preserve"> </w:t>
+        </w:r>
+        <w:r>
+          <w:rPr>
+            <w:rStyle w:val="Hyperlink"/>
+            <w:noProof/>
+          </w:rPr>
+          <w:t>and</w:t>
+        </w:r>
+        <w:r>
+          <w:rPr>
+            <w:rStyle w:val="Hyperlink"/>
+            <w:noProof/>
+            <w:spacing w:val="-5"/>
+          </w:rPr>
+          <w:t xml:space="preserve"> </w:t>
+        </w:r>
+        <w:r>
+          <w:rPr>
+            <w:rStyle w:val="Hyperlink"/>
+            <w:noProof/>
+          </w:rPr>
+          <w:t>Carbamates</w:t>
+        </w:r>
+        <w:r>
+          <w:rPr>
+            <w:noProof/>
+            <w:webHidden/>
+          </w:rPr>
+          <w:tab/>
+        </w:r>
+        <w:r>
+          <w:rPr>
+            <w:noProof/>
+            <w:webHidden/>
+          </w:rPr>
+          <w:fldChar w:fldCharType="begin"/>
+        </w:r>
+        <w:r>
+          <w:rPr>
+            <w:noProof/>
+            <w:webHidden/>
+          </w:rPr>
+          <w:instrText xml:space="preserve"> PAGEREF _Toc220574346 \h </w:instrText>
+        </w:r>
+        <w:r>
+          <w:rPr>
+            <w:noProof/>
+            <w:webHidden/>
+          </w:rPr>
+        </w:r>
+        <w:r>
+          <w:rPr>
+            <w:noProof/>
+            <w:webHidden/>
+          </w:rPr>
+          <w:fldChar w:fldCharType="separate"/>
+        </w:r>
+        <w:r>
+          <w:rPr>
+            <w:noProof/>
+            <w:webHidden/>
+          </w:rPr>
+          <w:t>24</w:t>
+        </w:r>
+        <w:r>
+          <w:rPr>
+            <w:noProof/>
+            <w:webHidden/>
+          </w:rPr>
+          <w:fldChar w:fldCharType="end"/>
+        </w:r>
+      </w:hyperlink>
+    </w:p>
+    <w:p>
+      <w:pPr>
+        <w:pStyle w:val="TOC3"/>
+        <w:tabs>
+          <w:tab w:val="right" w:leader="dot" w:pos="9628"/>
+        </w:tabs>
+        <w:rPr>
+          <w:rFonts w:asciiTheme="minorHAnsi" w:eastAsiaTheme="minorEastAsia" w:hAnsiTheme="minorHAnsi" w:cstheme="minorBidi"/>
+          <w:noProof/>
+          <w:kern w:val="2"/>
+          <w:sz w:val="24"/>
+          <w:szCs w:val="24"/>
+          <w:lang w:val="en-US"/>
+          <w14:ligatures w14:val="standardContextual"/>
+        </w:rPr>
+      </w:pPr>
+      <w:hyperlink w:anchor="_Toc220574347" w:history="1">
+        <w:r>
+          <w:rPr>
+            <w:rStyle w:val="Hyperlink"/>
+            <w:noProof/>
+          </w:rPr>
+          <w:t>2. Iron</w:t>
+        </w:r>
+        <w:r>
+          <w:rPr>
+            <w:rStyle w:val="Hyperlink"/>
+            <w:noProof/>
+            <w:spacing w:val="-3"/>
+          </w:rPr>
+          <w:t xml:space="preserve"> </w:t>
+        </w:r>
+        <w:r>
+          <w:rPr>
+            <w:rStyle w:val="Hyperlink"/>
+            <w:noProof/>
+          </w:rPr>
+          <w:t>poisoning</w:t>
+        </w:r>
+        <w:r>
+          <w:rPr>
+            <w:noProof/>
+            <w:webHidden/>
+          </w:rPr>
+          <w:tab/>
+        </w:r>
+        <w:r>
+          <w:rPr>
+            <w:noProof/>
+            <w:webHidden/>
+          </w:rPr>
+          <w:fldChar w:fldCharType="begin"/>
+        </w:r>
+        <w:r>
+          <w:rPr>
+            <w:noProof/>
+            <w:webHidden/>
+          </w:rPr>
+          <w:instrText xml:space="preserve"> PAGEREF _Toc220574347 \h </w:instrText>
+        </w:r>
+        <w:r>
+          <w:rPr>
+            <w:noProof/>
+            <w:webHidden/>
+          </w:rPr>
+        </w:r>
+        <w:r>
+          <w:rPr>
+            <w:noProof/>
+            <w:webHidden/>
+          </w:rPr>
+          <w:fldChar w:fldCharType="separate"/>
+        </w:r>
+        <w:r>
+          <w:rPr>
+            <w:noProof/>
+            <w:webHidden/>
+          </w:rPr>
+          <w:t>24</w:t>
+        </w:r>
+        <w:r>
+          <w:rPr>
+            <w:noProof/>
+            <w:webHidden/>
+          </w:rPr>
+          <w:fldChar w:fldCharType="end"/>
+        </w:r>
+      </w:hyperlink>
+    </w:p>
+    <w:p>
+      <w:pPr>
+        <w:pStyle w:val="TOC3"/>
+        <w:tabs>
+          <w:tab w:val="right" w:leader="dot" w:pos="9628"/>
+        </w:tabs>
+        <w:rPr>
+          <w:rFonts w:asciiTheme="minorHAnsi" w:eastAsiaTheme="minorEastAsia" w:hAnsiTheme="minorHAnsi" w:cstheme="minorBidi"/>
+          <w:noProof/>
+          <w:kern w:val="2"/>
+          <w:sz w:val="24"/>
+          <w:szCs w:val="24"/>
+          <w:lang w:val="en-US"/>
+          <w14:ligatures w14:val="standardContextual"/>
+        </w:rPr>
+      </w:pPr>
+      <w:hyperlink w:anchor="_Toc220574348" w:history="1">
+        <w:r>
+          <w:rPr>
+            <w:rStyle w:val="Hyperlink"/>
+            <w:noProof/>
+          </w:rPr>
+          <w:t>3. Paracetamol poisoning</w:t>
+        </w:r>
+        <w:r>
+          <w:rPr>
+            <w:noProof/>
+            <w:webHidden/>
+          </w:rPr>
+          <w:tab/>
+        </w:r>
+        <w:r>
+          <w:rPr>
+            <w:noProof/>
+            <w:webHidden/>
+          </w:rPr>
+          <w:fldChar w:fldCharType="begin"/>
+        </w:r>
+        <w:r>
+          <w:rPr>
+            <w:noProof/>
+            <w:webHidden/>
+          </w:rPr>
+          <w:instrText xml:space="preserve"> PAGEREF _Toc220574348 \h </w:instrText>
+        </w:r>
+        <w:r>
+          <w:rPr>
+            <w:noProof/>
+            <w:webHidden/>
+          </w:rPr>
+        </w:r>
+        <w:r>
+          <w:rPr>
+            <w:noProof/>
+            <w:webHidden/>
+          </w:rPr>
+          <w:fldChar w:fldCharType="separate"/>
+        </w:r>
+        <w:r>
+          <w:rPr>
+            <w:noProof/>
+            <w:webHidden/>
+          </w:rPr>
+          <w:t>25</w:t>
+        </w:r>
+        <w:r>
+          <w:rPr>
+            <w:noProof/>
+            <w:webHidden/>
+          </w:rPr>
+          <w:fldChar w:fldCharType="end"/>
+        </w:r>
+      </w:hyperlink>
+    </w:p>
+    <w:p>
+      <w:pPr>
+        <w:pStyle w:val="TOC3"/>
+        <w:tabs>
+          <w:tab w:val="right" w:leader="dot" w:pos="9628"/>
+        </w:tabs>
+        <w:rPr>
+          <w:rFonts w:asciiTheme="minorHAnsi" w:eastAsiaTheme="minorEastAsia" w:hAnsiTheme="minorHAnsi" w:cstheme="minorBidi"/>
+          <w:noProof/>
+          <w:kern w:val="2"/>
+          <w:sz w:val="24"/>
+          <w:szCs w:val="24"/>
+          <w:lang w:val="en-US"/>
+          <w14:ligatures w14:val="standardContextual"/>
+        </w:rPr>
+      </w:pPr>
+      <w:hyperlink w:anchor="_Toc220574349" w:history="1">
+        <w:r>
+          <w:rPr>
+            <w:rStyle w:val="Hyperlink"/>
+            <w:noProof/>
+          </w:rPr>
+          <w:t>4. Salicylates poisoning</w:t>
+        </w:r>
+        <w:r>
+          <w:rPr>
+            <w:noProof/>
+            <w:webHidden/>
+          </w:rPr>
+          <w:tab/>
+        </w:r>
+        <w:r>
+          <w:rPr>
+            <w:noProof/>
+            <w:webHidden/>
+          </w:rPr>
+          <w:fldChar w:fldCharType="begin"/>
+        </w:r>
+        <w:r>
+          <w:rPr>
+            <w:noProof/>
+            <w:webHidden/>
+          </w:rPr>
+          <w:instrText xml:space="preserve"> PAGEREF _Toc220574349 \h </w:instrText>
+        </w:r>
+        <w:r>
+          <w:rPr>
+            <w:noProof/>
+            <w:webHidden/>
+          </w:rPr>
+        </w:r>
+        <w:r>
+          <w:rPr>
+            <w:noProof/>
+            <w:webHidden/>
+          </w:rPr>
+          <w:fldChar w:fldCharType="separate"/>
+        </w:r>
+        <w:r>
+          <w:rPr>
+            <w:noProof/>
+            <w:webHidden/>
+          </w:rPr>
+          <w:t>26</w:t>
+        </w:r>
+        <w:r>
+          <w:rPr>
+            <w:noProof/>
+            <w:webHidden/>
+          </w:rPr>
+          <w:fldChar w:fldCharType="end"/>
+        </w:r>
+      </w:hyperlink>
+    </w:p>
+    <w:p>
+      <w:pPr>
+        <w:pStyle w:val="TOC3"/>
+        <w:tabs>
+          <w:tab w:val="right" w:leader="dot" w:pos="9628"/>
+        </w:tabs>
+        <w:rPr>
+          <w:rFonts w:asciiTheme="minorHAnsi" w:eastAsiaTheme="minorEastAsia" w:hAnsiTheme="minorHAnsi" w:cstheme="minorBidi"/>
+          <w:noProof/>
+          <w:kern w:val="2"/>
+          <w:sz w:val="24"/>
+          <w:szCs w:val="24"/>
+          <w:lang w:val="en-US"/>
+          <w14:ligatures w14:val="standardContextual"/>
+        </w:rPr>
+      </w:pPr>
+      <w:hyperlink w:anchor="_Toc220574350" w:history="1">
+        <w:r>
+          <w:rPr>
+            <w:rStyle w:val="Hyperlink"/>
+            <w:noProof/>
+          </w:rPr>
+          <w:t>5. Caustics</w:t>
+        </w:r>
+        <w:r>
+          <w:rPr>
+            <w:noProof/>
+            <w:webHidden/>
+          </w:rPr>
+          <w:tab/>
+        </w:r>
+        <w:r>
+          <w:rPr>
+            <w:noProof/>
+            <w:webHidden/>
+          </w:rPr>
+          <w:fldChar w:fldCharType="begin"/>
+        </w:r>
+        <w:r>
+          <w:rPr>
+            <w:noProof/>
+            <w:webHidden/>
+          </w:rPr>
+          <w:instrText xml:space="preserve"> PAGEREF _Toc220574350 \h </w:instrText>
+        </w:r>
+        <w:r>
+          <w:rPr>
+            <w:noProof/>
+            <w:webHidden/>
+          </w:rPr>
+        </w:r>
+        <w:r>
+          <w:rPr>
+            <w:noProof/>
+            <w:webHidden/>
+          </w:rPr>
+          <w:fldChar w:fldCharType="separate"/>
+        </w:r>
+        <w:r>
+          <w:rPr>
+            <w:noProof/>
+            <w:webHidden/>
+          </w:rPr>
+          <w:t>26</w:t>
+        </w:r>
+        <w:r>
+          <w:rPr>
+            <w:noProof/>
+            <w:webHidden/>
+          </w:rPr>
+          <w:fldChar w:fldCharType="end"/>
+        </w:r>
+      </w:hyperlink>
+    </w:p>
+    <w:p>
+      <w:pPr>
+        <w:pStyle w:val="TOC3"/>
+        <w:tabs>
+          <w:tab w:val="right" w:leader="dot" w:pos="9628"/>
+        </w:tabs>
+        <w:rPr>
+          <w:rFonts w:asciiTheme="minorHAnsi" w:eastAsiaTheme="minorEastAsia" w:hAnsiTheme="minorHAnsi" w:cstheme="minorBidi"/>
+          <w:noProof/>
+          <w:kern w:val="2"/>
+          <w:sz w:val="24"/>
+          <w:szCs w:val="24"/>
+          <w:lang w:val="en-US"/>
+          <w14:ligatures w14:val="standardContextual"/>
+        </w:rPr>
+      </w:pPr>
+      <w:hyperlink w:anchor="_Toc220574351" w:history="1">
+        <w:r>
+          <w:rPr>
+            <w:rStyle w:val="Hyperlink"/>
+            <w:noProof/>
+          </w:rPr>
+          <w:t>7. Local</w:t>
+        </w:r>
+        <w:r>
+          <w:rPr>
+            <w:rStyle w:val="Hyperlink"/>
+            <w:noProof/>
+            <w:spacing w:val="-6"/>
+          </w:rPr>
+          <w:t xml:space="preserve"> </w:t>
+        </w:r>
+        <w:r>
+          <w:rPr>
+            <w:rStyle w:val="Hyperlink"/>
+            <w:noProof/>
+          </w:rPr>
+          <w:t>medicine</w:t>
+        </w:r>
+        <w:r>
+          <w:rPr>
+            <w:noProof/>
+            <w:webHidden/>
+          </w:rPr>
+          <w:tab/>
+        </w:r>
+        <w:r>
+          <w:rPr>
+            <w:noProof/>
+            <w:webHidden/>
+          </w:rPr>
+          <w:fldChar w:fldCharType="begin"/>
+        </w:r>
+        <w:r>
+          <w:rPr>
+            <w:noProof/>
+            <w:webHidden/>
+          </w:rPr>
+          <w:instrText xml:space="preserve"> PAGEREF _Toc220574351 \h </w:instrText>
+        </w:r>
+        <w:r>
+          <w:rPr>
+            <w:noProof/>
+            <w:webHidden/>
+          </w:rPr>
+        </w:r>
+        <w:r>
+          <w:rPr>
+            <w:noProof/>
+            <w:webHidden/>
+          </w:rPr>
+          <w:fldChar w:fldCharType="separate"/>
+        </w:r>
+        <w:r>
+          <w:rPr>
+            <w:noProof/>
+            <w:webHidden/>
+          </w:rPr>
+          <w:t>27</w:t>
+        </w:r>
+        <w:r>
+          <w:rPr>
+            <w:noProof/>
+            <w:webHidden/>
+          </w:rPr>
+          <w:fldChar w:fldCharType="end"/>
+        </w:r>
+      </w:hyperlink>
+    </w:p>
+    <w:p>
+      <w:pPr>
+        <w:pStyle w:val="TOC2"/>
+        <w:tabs>
+          <w:tab w:val="right" w:leader="dot" w:pos="9628"/>
+        </w:tabs>
+        <w:rPr>
+          <w:rFonts w:asciiTheme="minorHAnsi" w:eastAsiaTheme="minorEastAsia" w:hAnsiTheme="minorHAnsi" w:cstheme="minorBidi"/>
+          <w:noProof/>
+          <w:kern w:val="2"/>
+          <w:sz w:val="24"/>
+          <w:szCs w:val="24"/>
+          <w:lang w:val="en-US"/>
+          <w14:ligatures w14:val="standardContextual"/>
+        </w:rPr>
+      </w:pPr>
+      <w:hyperlink w:anchor="_Toc220574352" w:history="1">
+        <w:r>
+          <w:rPr>
+            <w:rStyle w:val="Hyperlink"/>
+            <w:noProof/>
+          </w:rPr>
+          <w:t>References</w:t>
+        </w:r>
+        <w:r>
+          <w:rPr>
+            <w:noProof/>
+            <w:webHidden/>
+          </w:rPr>
+          <w:tab/>
+        </w:r>
+        <w:r>
+          <w:rPr>
+            <w:noProof/>
+            <w:webHidden/>
+          </w:rPr>
+          <w:fldChar w:fldCharType="begin"/>
+        </w:r>
+        <w:r>
+          <w:rPr>
+            <w:noProof/>
+            <w:webHidden/>
+          </w:rPr>
+          <w:instrText xml:space="preserve"> PAGEREF _Toc220574352 \h </w:instrText>
+        </w:r>
+        <w:r>
+          <w:rPr>
+            <w:noProof/>
+            <w:webHidden/>
+          </w:rPr>
+        </w:r>
+        <w:r>
+          <w:rPr>
+            <w:noProof/>
+            <w:webHidden/>
+          </w:rPr>
+          <w:fldChar w:fldCharType="separate"/>
+        </w:r>
+        <w:r>
+          <w:rPr>
+            <w:noProof/>
+            <w:webHidden/>
+          </w:rPr>
+          <w:t>29</w:t>
+        </w:r>
+        <w:r>
+          <w:rPr>
+            <w:noProof/>
+            <w:webHidden/>
+          </w:rPr>
+          <w:fldChar w:fldCharType="end"/>
+        </w:r>
+      </w:hyperlink>
+    </w:p>
+    <w:p>
+      <w:pPr>
+        <w:rPr>
+          <w:sz w:val="18"/>
+        </w:rPr>
+      </w:pPr>
+      <w:r>
+        <w:rPr>
+          <w:sz w:val="18"/>
+        </w:rPr>
+        <w:fldChar w:fldCharType="end"/>
+      </w:r>
       <w:r>
         <w:rPr>
           <w:noProof/>
@@ -38,7 +3878,7 @@
         <mc:AlternateContent>
           <mc:Choice Requires="wps">
             <w:drawing>
-              <wp:anchor distT="0" distB="0" distL="0" distR="0" simplePos="0" relativeHeight="251659264" behindDoc="0" locked="0" layoutInCell="0" allowOverlap="1" wp14:anchorId="2C5EFC1B" wp14:editId="52FA59E5">
+              <wp:anchor distT="0" distB="0" distL="0" distR="0" simplePos="0" relativeHeight="251659264" behindDoc="0" locked="0" layoutInCell="0" allowOverlap="1" wp14:anchorId="26BE7DCF" wp14:editId="74ED39F3">
                 <wp:simplePos x="0" y="0"/>
                 <wp:positionH relativeFrom="page">
                   <wp:posOffset>457200</wp:posOffset>
@@ -105,22 +3945,26 @@
       </w:pPr>
       <w:bookmarkStart w:id="3" w:name="_TOC_250150"/>
       <w:bookmarkStart w:id="4" w:name="_Toc219820581"/>
+      <w:bookmarkStart w:id="5" w:name="_Toc220574308"/>
       <w:bookmarkEnd w:id="3"/>
       <w:r>
         <w:t>Trauma</w:t>
       </w:r>
       <w:bookmarkEnd w:id="4"/>
+      <w:bookmarkEnd w:id="5"/>
     </w:p>
     <w:p>
       <w:pPr>
         <w:pStyle w:val="Heading3"/>
         <w:spacing w:line="240" w:lineRule="auto"/>
       </w:pPr>
-      <w:bookmarkStart w:id="5" w:name="_TOC_250149"/>
-      <w:bookmarkEnd w:id="5"/>
+      <w:bookmarkStart w:id="6" w:name="_TOC_250149"/>
+      <w:bookmarkStart w:id="7" w:name="_Toc220574309"/>
+      <w:bookmarkEnd w:id="6"/>
       <w:r>
         <w:t>Aetiology</w:t>
       </w:r>
+      <w:bookmarkEnd w:id="7"/>
     </w:p>
     <w:p>
       <w:pPr>
@@ -212,11 +4056,7 @@
         <w:t xml:space="preserve"> </w:t>
       </w:r>
       <w:r>
-        <w:t>p</w:t>
-      </w:r>
-      <w:r>
-        <w:lastRenderedPageBreak/>
-        <w:t>assenger</w:t>
+        <w:t>passenger</w:t>
       </w:r>
       <w:r>
         <w:rPr>
@@ -598,7 +4438,8 @@
         <w:pStyle w:val="Heading3"/>
         <w:spacing w:line="240" w:lineRule="auto"/>
       </w:pPr>
-      <w:bookmarkStart w:id="6" w:name="_TOC_250148"/>
+      <w:bookmarkStart w:id="8" w:name="_TOC_250148"/>
+      <w:bookmarkStart w:id="9" w:name="_Toc220574310"/>
       <w:r>
         <w:t>Important</w:t>
       </w:r>
@@ -626,10 +4467,11 @@
         </w:rPr>
         <w:t xml:space="preserve"> </w:t>
       </w:r>
-      <w:bookmarkEnd w:id="6"/>
+      <w:bookmarkEnd w:id="8"/>
       <w:r>
         <w:t>history</w:t>
       </w:r>
+      <w:bookmarkEnd w:id="9"/>
     </w:p>
     <w:p>
       <w:pPr>
@@ -646,7 +4488,7 @@
         <mc:AlternateContent>
           <mc:Choice Requires="wps">
             <w:drawing>
-              <wp:anchor distT="0" distB="1270" distL="0" distR="11430" simplePos="0" relativeHeight="251660288" behindDoc="0" locked="0" layoutInCell="0" allowOverlap="1" wp14:anchorId="695787F8" wp14:editId="5E0836DE">
+              <wp:anchor distT="0" distB="1270" distL="0" distR="11430" simplePos="0" relativeHeight="251660288" behindDoc="0" locked="0" layoutInCell="0" allowOverlap="1" wp14:anchorId="4BD5119E" wp14:editId="4811BB48">
                 <wp:simplePos x="0" y="0"/>
                 <wp:positionH relativeFrom="page">
                   <wp:posOffset>7115810</wp:posOffset>
@@ -1322,6 +5164,7 @@
         <w:ind w:left="927"/>
       </w:pPr>
       <w:r>
+        <w:lastRenderedPageBreak/>
         <w:t>Clinical:</w:t>
       </w:r>
       <w:r>
@@ -1545,6 +5388,7 @@
         <w:pStyle w:val="Heading3"/>
         <w:spacing w:line="240" w:lineRule="auto"/>
       </w:pPr>
+      <w:bookmarkStart w:id="10" w:name="_Toc220574311"/>
       <w:r>
         <w:t>Important</w:t>
       </w:r>
@@ -1593,6 +5437,7 @@
       <w:r>
         <w:t>adults</w:t>
       </w:r>
+      <w:bookmarkEnd w:id="10"/>
     </w:p>
     <w:p>
       <w:r>
@@ -2422,6 +6267,7 @@
         <w:pStyle w:val="Heading3"/>
         <w:spacing w:line="240" w:lineRule="auto"/>
       </w:pPr>
+      <w:bookmarkStart w:id="11" w:name="_Toc220574312"/>
       <w:r>
         <w:t>Primary</w:t>
       </w:r>
@@ -2470,6 +6316,7 @@
       <w:r>
         <w:t>(cAcBCDE)</w:t>
       </w:r>
+      <w:bookmarkEnd w:id="11"/>
     </w:p>
     <w:p>
       <w:r>
@@ -3032,6 +6879,7 @@
         <w:t xml:space="preserve"> </w:t>
       </w:r>
       <w:r>
+        <w:lastRenderedPageBreak/>
         <w:t>the</w:t>
       </w:r>
       <w:r>
@@ -3347,6 +7195,7 @@
         <w:pStyle w:val="Heading3"/>
         <w:spacing w:line="240" w:lineRule="auto"/>
       </w:pPr>
+      <w:bookmarkStart w:id="12" w:name="_Toc220574313"/>
       <w:r>
         <w:t>c</w:t>
       </w:r>
@@ -3359,6 +7208,7 @@
       <w:r>
         <w:t>- Catastrophic haemorrhage</w:t>
       </w:r>
+      <w:bookmarkEnd w:id="12"/>
     </w:p>
     <w:p>
       <w:r>
@@ -3476,9 +7326,11 @@
         <w:pStyle w:val="Heading3"/>
         <w:spacing w:line="240" w:lineRule="auto"/>
       </w:pPr>
+      <w:bookmarkStart w:id="13" w:name="_Toc220574314"/>
       <w:r>
         <w:t>Ac - Airway + cervical spine stabilisation</w:t>
       </w:r>
+      <w:bookmarkEnd w:id="13"/>
     </w:p>
     <w:p>
       <w:r>
@@ -4258,8 +8110,9 @@
           <w:noProof/>
           <w:sz w:val="25"/>
         </w:rPr>
+        <w:lastRenderedPageBreak/>
         <w:drawing>
-          <wp:anchor distT="0" distB="0" distL="0" distR="0" simplePos="0" relativeHeight="251661312" behindDoc="0" locked="0" layoutInCell="0" allowOverlap="1" wp14:anchorId="7C2DD390" wp14:editId="051A3141">
+          <wp:anchor distT="0" distB="0" distL="0" distR="0" simplePos="0" relativeHeight="251661312" behindDoc="0" locked="0" layoutInCell="0" allowOverlap="1" wp14:anchorId="6B4A8DAC" wp14:editId="2629FB7E">
             <wp:simplePos x="0" y="0"/>
             <wp:positionH relativeFrom="page">
               <wp:posOffset>2557145</wp:posOffset>
@@ -4395,6 +8248,7 @@
       </w:r>
     </w:p>
     <w:p/>
+    <w:bookmarkStart w:id="14" w:name="_Toc220574315"/>
     <w:p>
       <w:pPr>
         <w:pStyle w:val="Heading3"/>
@@ -4407,7 +8261,7 @@
         <mc:AlternateContent>
           <mc:Choice Requires="wps">
             <w:drawing>
-              <wp:anchor distT="0" distB="1270" distL="0" distR="11430" simplePos="0" relativeHeight="251662336" behindDoc="0" locked="0" layoutInCell="0" allowOverlap="1" wp14:anchorId="58E03A7E" wp14:editId="2D30D03D">
+              <wp:anchor distT="0" distB="1270" distL="0" distR="11430" simplePos="0" relativeHeight="251662336" behindDoc="0" locked="0" layoutInCell="0" allowOverlap="1" wp14:anchorId="33A1DBED" wp14:editId="637EF40E">
                 <wp:simplePos x="0" y="0"/>
                 <wp:positionH relativeFrom="page">
                   <wp:posOffset>7115810</wp:posOffset>
@@ -4584,6 +8438,7 @@
       <w:r>
         <w:t>B - Breathing</w:t>
       </w:r>
+      <w:bookmarkEnd w:id="14"/>
     </w:p>
     <w:p>
       <w:pPr>
@@ -5270,7 +9125,11 @@
         <w:ind w:left="360"/>
       </w:pPr>
       <w:r>
-        <w:t>A non-occlusive dressing should be applied over the injury and fixed on three sides. This enables air to escape on expiration but inhibits air entry on inspiration. Gauze does not work as it becomes adherent to the wound</w:t>
+        <w:t xml:space="preserve">A non-occlusive dressing should be applied over the injury and fixed on three </w:t>
+      </w:r>
+      <w:r>
+        <w:lastRenderedPageBreak/>
+        <w:t>sides. This enables air to escape on expiration but inhibits air entry on inspiration. Gauze does not work as it becomes adherent to the wound</w:t>
       </w:r>
     </w:p>
     <w:p/>
@@ -7484,6 +11343,7 @@
         <w:pStyle w:val="Heading3"/>
         <w:spacing w:line="240" w:lineRule="auto"/>
       </w:pPr>
+      <w:bookmarkStart w:id="15" w:name="_Toc220574316"/>
       <w:r>
         <w:t>C</w:t>
       </w:r>
@@ -7502,6 +11362,7 @@
       <w:r>
         <w:t>Circulation</w:t>
       </w:r>
+      <w:bookmarkEnd w:id="15"/>
     </w:p>
     <w:p>
       <w:pPr>
@@ -8518,7 +12379,7 @@
         <mc:AlternateContent>
           <mc:Choice Requires="wps">
             <w:drawing>
-              <wp:anchor distT="0" distB="1270" distL="0" distR="11430" simplePos="0" relativeHeight="251663360" behindDoc="0" locked="0" layoutInCell="0" allowOverlap="1" wp14:anchorId="44B16D2E" wp14:editId="65B66051">
+              <wp:anchor distT="0" distB="1270" distL="0" distR="11430" simplePos="0" relativeHeight="251663360" behindDoc="0" locked="0" layoutInCell="0" allowOverlap="1" wp14:anchorId="18659893" wp14:editId="0C9B10EE">
                 <wp:simplePos x="0" y="0"/>
                 <wp:positionH relativeFrom="page">
                   <wp:posOffset>7115810</wp:posOffset>
@@ -8935,6 +12796,7 @@
         <w:ind w:left="360"/>
       </w:pPr>
       <w:r>
+        <w:lastRenderedPageBreak/>
         <w:t>Critical bleeding with coagulopathy</w:t>
       </w:r>
     </w:p>
@@ -9004,9 +12866,11 @@
         <w:pStyle w:val="Heading3"/>
         <w:spacing w:line="240" w:lineRule="auto"/>
       </w:pPr>
+      <w:bookmarkStart w:id="16" w:name="_Toc220574317"/>
       <w:r>
         <w:t>D - Disability</w:t>
       </w:r>
+      <w:bookmarkEnd w:id="16"/>
     </w:p>
     <w:p>
       <w:pPr>
@@ -10020,7 +13884,7 @@
           <w:bCs/>
         </w:rPr>
       </w:pPr>
-      <w:bookmarkStart w:id="7" w:name="_TOC_250147"/>
+      <w:bookmarkStart w:id="17" w:name="_TOC_250147"/>
       <w:r>
         <w:rPr>
           <w:b/>
@@ -10028,7 +13892,7 @@
         </w:rPr>
         <w:t xml:space="preserve">Glasgow Coma Scale </w:t>
       </w:r>
-      <w:bookmarkEnd w:id="7"/>
+      <w:bookmarkEnd w:id="17"/>
       <w:r>
         <w:rPr>
           <w:b/>
@@ -11082,6 +14946,7 @@
                 <w:spacing w:val="-2"/>
                 <w:szCs w:val="26"/>
               </w:rPr>
+              <w:lastRenderedPageBreak/>
               <w:t>Verbal</w:t>
             </w:r>
           </w:p>
@@ -13434,7 +17299,7 @@
         <mc:AlternateContent>
           <mc:Choice Requires="wps">
             <w:drawing>
-              <wp:anchor distT="0" distB="1270" distL="0" distR="11430" simplePos="0" relativeHeight="251664384" behindDoc="0" locked="0" layoutInCell="0" allowOverlap="1" wp14:anchorId="2099DEC4" wp14:editId="4A03C8CA">
+              <wp:anchor distT="0" distB="1270" distL="0" distR="11430" simplePos="0" relativeHeight="251664384" behindDoc="0" locked="0" layoutInCell="0" allowOverlap="1" wp14:anchorId="33E51F8D" wp14:editId="77F83AB0">
                 <wp:simplePos x="0" y="0"/>
                 <wp:positionH relativeFrom="page">
                   <wp:posOffset>7115810</wp:posOffset>
@@ -13762,9 +17627,11 @@
         <w:pStyle w:val="Heading3"/>
         <w:spacing w:line="240" w:lineRule="auto"/>
       </w:pPr>
+      <w:bookmarkStart w:id="18" w:name="_Toc220574318"/>
       <w:r>
         <w:t>E - Exposure</w:t>
       </w:r>
+      <w:bookmarkEnd w:id="18"/>
     </w:p>
     <w:p>
       <w:r>
@@ -14098,6 +17965,7 @@
         <w:pStyle w:val="Heading3"/>
         <w:spacing w:line="240" w:lineRule="auto"/>
       </w:pPr>
+      <w:bookmarkStart w:id="19" w:name="_Toc220574319"/>
       <w:r>
         <w:t>The</w:t>
       </w:r>
@@ -14119,6 +17987,7 @@
       <w:r>
         <w:t>survey</w:t>
       </w:r>
+      <w:bookmarkEnd w:id="19"/>
     </w:p>
     <w:p>
       <w:pPr>
@@ -14574,6 +18443,7 @@
         <w:ind w:left="927"/>
       </w:pPr>
       <w:r>
+        <w:lastRenderedPageBreak/>
         <w:t>Have no midline cervical tenderness on direct palpation</w:t>
       </w:r>
     </w:p>
@@ -14690,7 +18560,7 @@
           <w:noProof/>
         </w:rPr>
         <w:drawing>
-          <wp:anchor distT="0" distB="0" distL="0" distR="0" simplePos="0" relativeHeight="251665408" behindDoc="0" locked="0" layoutInCell="0" allowOverlap="1" wp14:anchorId="0E3AC115" wp14:editId="7F0DF1FB">
+          <wp:anchor distT="0" distB="0" distL="0" distR="0" simplePos="0" relativeHeight="251665408" behindDoc="0" locked="0" layoutInCell="0" allowOverlap="1" wp14:anchorId="08F0634F" wp14:editId="091E7A6F">
             <wp:simplePos x="0" y="0"/>
             <wp:positionH relativeFrom="page">
               <wp:posOffset>887095</wp:posOffset>
@@ -15469,9 +19339,11 @@
         <w:pStyle w:val="Heading3"/>
         <w:spacing w:line="240" w:lineRule="auto"/>
       </w:pPr>
+      <w:bookmarkStart w:id="20" w:name="_Toc220574320"/>
       <w:r>
         <w:t>Diagnostic assessment</w:t>
       </w:r>
+      <w:bookmarkEnd w:id="20"/>
     </w:p>
     <w:p>
       <w:pPr>
@@ -15761,6 +19633,7 @@
         <w:pStyle w:val="Heading3"/>
         <w:spacing w:line="240" w:lineRule="auto"/>
       </w:pPr>
+      <w:bookmarkStart w:id="21" w:name="_Toc220574321"/>
       <w:r>
         <w:t>Transfer</w:t>
       </w:r>
@@ -15791,6 +19664,7 @@
       <w:r>
         <w:t>management</w:t>
       </w:r>
+      <w:bookmarkEnd w:id="21"/>
     </w:p>
     <w:p>
       <w:pPr>
@@ -16401,7 +20275,7 @@
         <mc:AlternateContent>
           <mc:Choice Requires="wps">
             <w:drawing>
-              <wp:anchor distT="0" distB="1270" distL="0" distR="11430" simplePos="0" relativeHeight="251666432" behindDoc="0" locked="0" layoutInCell="0" allowOverlap="1" wp14:anchorId="55092298" wp14:editId="5A80F729">
+              <wp:anchor distT="0" distB="1270" distL="0" distR="11430" simplePos="0" relativeHeight="251666432" behindDoc="0" locked="0" layoutInCell="0" allowOverlap="1" wp14:anchorId="714BB8A8" wp14:editId="00F7F80D">
                 <wp:simplePos x="0" y="0"/>
                 <wp:positionH relativeFrom="page">
                   <wp:posOffset>7115810</wp:posOffset>
@@ -16906,7 +20780,7 @@
           <w:szCs w:val="28"/>
         </w:rPr>
       </w:pPr>
-      <w:bookmarkStart w:id="8" w:name="_TOC_250146"/>
+      <w:bookmarkStart w:id="22" w:name="_TOC_250146"/>
       <w:r>
         <w:br w:type="page"/>
       </w:r>
@@ -16916,8 +20790,10 @@
         <w:pStyle w:val="Heading2"/>
         <w:spacing w:before="0"/>
       </w:pPr>
-      <w:bookmarkStart w:id="9" w:name="_Toc219820582"/>
-      <w:r>
+      <w:bookmarkStart w:id="23" w:name="_Toc219820582"/>
+      <w:bookmarkStart w:id="24" w:name="_Toc220574322"/>
+      <w:r>
+        <w:lastRenderedPageBreak/>
         <w:t>Paediatric</w:t>
       </w:r>
       <w:r>
@@ -16926,20 +20802,23 @@
         </w:rPr>
         <w:t xml:space="preserve"> </w:t>
       </w:r>
-      <w:bookmarkEnd w:id="8"/>
+      <w:bookmarkEnd w:id="22"/>
       <w:r>
         <w:t>Shock</w:t>
       </w:r>
-      <w:bookmarkEnd w:id="9"/>
+      <w:bookmarkEnd w:id="23"/>
+      <w:bookmarkEnd w:id="24"/>
     </w:p>
     <w:p>
       <w:pPr>
         <w:pStyle w:val="Heading3"/>
         <w:spacing w:line="240" w:lineRule="auto"/>
       </w:pPr>
+      <w:bookmarkStart w:id="25" w:name="_Toc220574323"/>
       <w:r>
         <w:t>Definition</w:t>
       </w:r>
+      <w:bookmarkEnd w:id="25"/>
     </w:p>
     <w:p>
       <w:r>
@@ -17057,6 +20936,7 @@
         <w:pStyle w:val="Heading3"/>
         <w:spacing w:line="240" w:lineRule="auto"/>
       </w:pPr>
+      <w:bookmarkStart w:id="26" w:name="_Toc220574324"/>
       <w:r>
         <w:t>Types</w:t>
       </w:r>
@@ -17075,6 +20955,7 @@
         </w:rPr>
         <w:t xml:space="preserve"> shock</w:t>
       </w:r>
+      <w:bookmarkEnd w:id="26"/>
     </w:p>
     <w:p>
       <w:pPr>
@@ -17377,9 +21258,11 @@
         <w:pStyle w:val="Heading3"/>
         <w:spacing w:line="240" w:lineRule="auto"/>
       </w:pPr>
+      <w:bookmarkStart w:id="27" w:name="_Toc220574325"/>
       <w:r>
         <w:t>Risk factors/causes</w:t>
       </w:r>
+      <w:bookmarkEnd w:id="27"/>
     </w:p>
     <w:p>
       <w:pPr>
@@ -17463,9 +21346,11 @@
         <w:pStyle w:val="Heading3"/>
         <w:spacing w:line="240" w:lineRule="auto"/>
       </w:pPr>
+      <w:bookmarkStart w:id="28" w:name="_Toc220574326"/>
       <w:r>
         <w:t>Signs and symptoms</w:t>
       </w:r>
+      <w:bookmarkEnd w:id="28"/>
     </w:p>
     <w:p>
       <w:pPr>
@@ -17825,9 +21710,12 @@
         <w:pStyle w:val="Heading3"/>
         <w:spacing w:line="240" w:lineRule="auto"/>
       </w:pPr>
-      <w:r>
+      <w:bookmarkStart w:id="29" w:name="_Toc220574327"/>
+      <w:r>
+        <w:lastRenderedPageBreak/>
         <w:t>Prevention/promotion</w:t>
       </w:r>
+      <w:bookmarkEnd w:id="29"/>
     </w:p>
     <w:p>
       <w:pPr>
@@ -17971,9 +21859,11 @@
         <w:pStyle w:val="Heading3"/>
         <w:spacing w:line="240" w:lineRule="auto"/>
       </w:pPr>
+      <w:bookmarkStart w:id="30" w:name="_Toc220574328"/>
       <w:r>
         <w:t>Investigations</w:t>
       </w:r>
+      <w:bookmarkEnd w:id="30"/>
     </w:p>
     <w:p>
       <w:pPr>
@@ -18137,6 +22027,7 @@
         <w:pStyle w:val="Heading3"/>
         <w:spacing w:line="240" w:lineRule="auto"/>
       </w:pPr>
+      <w:bookmarkStart w:id="31" w:name="_Toc220574329"/>
       <w:r>
         <w:t>Differential</w:t>
       </w:r>
@@ -18149,6 +22040,7 @@
       <w:r>
         <w:t>diagnosis</w:t>
       </w:r>
+      <w:bookmarkEnd w:id="31"/>
     </w:p>
     <w:p>
       <w:pPr>
@@ -18236,6 +22128,7 @@
         <w:ind w:left="360"/>
       </w:pPr>
     </w:p>
+    <w:bookmarkStart w:id="32" w:name="_Toc220574330"/>
     <w:p>
       <w:pPr>
         <w:pStyle w:val="Heading3"/>
@@ -18248,7 +22141,7 @@
         <mc:AlternateContent>
           <mc:Choice Requires="wps">
             <w:drawing>
-              <wp:anchor distT="0" distB="1270" distL="0" distR="11430" simplePos="0" relativeHeight="251667456" behindDoc="0" locked="0" layoutInCell="0" allowOverlap="1" wp14:anchorId="2096C6D9" wp14:editId="53573C56">
+              <wp:anchor distT="0" distB="1270" distL="0" distR="11430" simplePos="0" relativeHeight="251667456" behindDoc="0" locked="0" layoutInCell="0" allowOverlap="1" wp14:anchorId="43F3B74E" wp14:editId="77CC0818">
                 <wp:simplePos x="0" y="0"/>
                 <wp:positionH relativeFrom="page">
                   <wp:posOffset>7115810</wp:posOffset>
@@ -18425,6 +22318,7 @@
       <w:r>
         <w:t>Management</w:t>
       </w:r>
+      <w:bookmarkEnd w:id="32"/>
     </w:p>
     <w:tbl>
       <w:tblPr>
@@ -20898,6 +24792,7 @@
                 <w:b/>
                 <w:bCs/>
               </w:rPr>
+              <w:lastRenderedPageBreak/>
               <w:t xml:space="preserve"> Tertiary</w:t>
             </w:r>
             <w:r>
@@ -21214,6 +25109,7 @@
         <w:pStyle w:val="Heading3"/>
         <w:spacing w:line="240" w:lineRule="auto"/>
       </w:pPr>
+      <w:bookmarkStart w:id="33" w:name="_Toc220574331"/>
       <w:r>
         <w:t>Follow</w:t>
       </w:r>
@@ -21229,6 +25125,7 @@
         </w:rPr>
         <w:t>up</w:t>
       </w:r>
+      <w:bookmarkEnd w:id="33"/>
     </w:p>
     <w:p>
       <w:pPr>
@@ -21275,8 +25172,8 @@
           <w:szCs w:val="28"/>
         </w:rPr>
       </w:pPr>
-      <w:bookmarkStart w:id="10" w:name="_TOC_250145"/>
-      <w:bookmarkEnd w:id="10"/>
+      <w:bookmarkStart w:id="34" w:name="_TOC_250145"/>
+      <w:bookmarkEnd w:id="34"/>
       <w:r>
         <w:br w:type="page"/>
       </w:r>
@@ -21286,20 +25183,25 @@
         <w:pStyle w:val="Heading2"/>
         <w:spacing w:before="0"/>
       </w:pPr>
-      <w:bookmarkStart w:id="11" w:name="_Toc219820583"/>
-      <w:r>
+      <w:bookmarkStart w:id="35" w:name="_Toc219820583"/>
+      <w:bookmarkStart w:id="36" w:name="_Toc220574332"/>
+      <w:r>
+        <w:lastRenderedPageBreak/>
         <w:t>Drowning</w:t>
       </w:r>
-      <w:bookmarkEnd w:id="11"/>
+      <w:bookmarkEnd w:id="35"/>
+      <w:bookmarkEnd w:id="36"/>
     </w:p>
     <w:p>
       <w:pPr>
         <w:pStyle w:val="Heading3"/>
         <w:spacing w:line="240" w:lineRule="auto"/>
       </w:pPr>
+      <w:bookmarkStart w:id="37" w:name="_Toc220574333"/>
       <w:r>
         <w:t>Definition</w:t>
       </w:r>
+      <w:bookmarkEnd w:id="37"/>
     </w:p>
     <w:p>
       <w:r>
@@ -21852,9 +25754,11 @@
         <w:pStyle w:val="Heading3"/>
         <w:spacing w:line="240" w:lineRule="auto"/>
       </w:pPr>
+      <w:bookmarkStart w:id="38" w:name="_Toc220574334"/>
       <w:r>
         <w:t>Pathophysiology</w:t>
       </w:r>
+      <w:bookmarkEnd w:id="38"/>
     </w:p>
     <w:p>
       <w:pPr>
@@ -22430,9 +26334,12 @@
         <w:pStyle w:val="Heading3"/>
         <w:spacing w:line="240" w:lineRule="auto"/>
       </w:pPr>
-      <w:r>
+      <w:bookmarkStart w:id="39" w:name="_Toc220574335"/>
+      <w:r>
+        <w:lastRenderedPageBreak/>
         <w:t>Management</w:t>
       </w:r>
+      <w:bookmarkEnd w:id="39"/>
     </w:p>
     <w:p>
       <w:pPr>
@@ -23871,7 +27778,7 @@
           <w:szCs w:val="28"/>
         </w:rPr>
       </w:pPr>
-      <w:bookmarkStart w:id="12" w:name="_TOC_250144"/>
+      <w:bookmarkStart w:id="40" w:name="_TOC_250144"/>
       <w:r>
         <w:br w:type="page"/>
       </w:r>
@@ -23884,8 +27791,10 @@
           <w:spacing w:val="-4"/>
         </w:rPr>
       </w:pPr>
-      <w:bookmarkStart w:id="13" w:name="_Toc219820584"/>
-      <w:r>
+      <w:bookmarkStart w:id="41" w:name="_Toc219820584"/>
+      <w:bookmarkStart w:id="42" w:name="_Toc220574336"/>
+      <w:r>
+        <w:lastRenderedPageBreak/>
         <w:t>Snake</w:t>
       </w:r>
       <w:r>
@@ -23894,14 +27803,15 @@
         </w:rPr>
         <w:t xml:space="preserve"> </w:t>
       </w:r>
-      <w:bookmarkEnd w:id="12"/>
+      <w:bookmarkEnd w:id="40"/>
       <w:r>
         <w:rPr>
           <w:spacing w:val="-4"/>
         </w:rPr>
         <w:t>bite</w:t>
       </w:r>
-      <w:bookmarkEnd w:id="13"/>
+      <w:bookmarkEnd w:id="41"/>
+      <w:bookmarkEnd w:id="42"/>
     </w:p>
     <w:p>
       <w:r>
@@ -24564,6 +28474,7 @@
         <w:pStyle w:val="Heading3"/>
         <w:spacing w:line="240" w:lineRule="auto"/>
       </w:pPr>
+      <w:bookmarkStart w:id="43" w:name="_Toc220574337"/>
       <w:r>
         <w:t>Clinical</w:t>
       </w:r>
@@ -24576,6 +28487,7 @@
       <w:r>
         <w:t>assessment</w:t>
       </w:r>
+      <w:bookmarkEnd w:id="43"/>
     </w:p>
     <w:p>
       <w:pPr>
@@ -24590,7 +28502,7 @@
         <mc:AlternateContent>
           <mc:Choice Requires="wps">
             <w:drawing>
-              <wp:anchor distT="0" distB="1270" distL="0" distR="11430" simplePos="0" relativeHeight="251668480" behindDoc="0" locked="0" layoutInCell="0" allowOverlap="1" wp14:anchorId="54B29059" wp14:editId="61588FC1">
+              <wp:anchor distT="0" distB="1270" distL="0" distR="11430" simplePos="0" relativeHeight="251668480" behindDoc="0" locked="0" layoutInCell="0" allowOverlap="1" wp14:anchorId="695F8770" wp14:editId="10DBC428">
                 <wp:simplePos x="0" y="0"/>
                 <wp:positionH relativeFrom="page">
                   <wp:posOffset>7115810</wp:posOffset>
@@ -25387,6 +29299,7 @@
                 <w:color w:val="231F20"/>
                 <w:szCs w:val="26"/>
               </w:rPr>
+              <w:lastRenderedPageBreak/>
               <w:t>Clinical</w:t>
             </w:r>
             <w:r>
@@ -26846,9 +30759,11 @@
         <w:pStyle w:val="Heading3"/>
         <w:spacing w:line="240" w:lineRule="auto"/>
       </w:pPr>
+      <w:bookmarkStart w:id="44" w:name="_Toc220574338"/>
       <w:r>
         <w:t>Investigations</w:t>
       </w:r>
+      <w:bookmarkEnd w:id="44"/>
     </w:p>
     <w:p>
       <w:pPr>
@@ -27232,6 +31147,7 @@
         <w:pStyle w:val="Heading3"/>
         <w:spacing w:line="240" w:lineRule="auto"/>
       </w:pPr>
+      <w:bookmarkStart w:id="45" w:name="_Toc220574339"/>
       <w:r>
         <w:t>First aid</w:t>
       </w:r>
@@ -27244,6 +31160,7 @@
       <w:r>
         <w:t>management</w:t>
       </w:r>
+      <w:bookmarkEnd w:id="45"/>
     </w:p>
     <w:p>
       <w:pPr>
@@ -27788,6 +31705,7 @@
         <w:ind w:left="927"/>
       </w:pPr>
       <w:r>
+        <w:lastRenderedPageBreak/>
         <w:t>Tattooing</w:t>
       </w:r>
       <w:r>
@@ -27918,7 +31836,7 @@
         <mc:AlternateContent>
           <mc:Choice Requires="wps">
             <w:drawing>
-              <wp:anchor distT="0" distB="1270" distL="0" distR="11430" simplePos="0" relativeHeight="251669504" behindDoc="0" locked="0" layoutInCell="0" allowOverlap="1" wp14:anchorId="1D8FCEC2" wp14:editId="30FBB4AE">
+              <wp:anchor distT="0" distB="1270" distL="0" distR="11430" simplePos="0" relativeHeight="251669504" behindDoc="0" locked="0" layoutInCell="0" allowOverlap="1" wp14:anchorId="5A00FEA8" wp14:editId="733661D9">
                 <wp:simplePos x="0" y="0"/>
                 <wp:positionH relativeFrom="page">
                   <wp:posOffset>7115810</wp:posOffset>
@@ -28829,8 +32747,8 @@
           <w:szCs w:val="28"/>
         </w:rPr>
       </w:pPr>
-      <w:bookmarkStart w:id="14" w:name="_TOC_250143"/>
-      <w:bookmarkEnd w:id="14"/>
+      <w:bookmarkStart w:id="46" w:name="_TOC_250143"/>
+      <w:bookmarkEnd w:id="46"/>
       <w:r>
         <w:br w:type="page"/>
       </w:r>
@@ -28840,11 +32758,14 @@
         <w:pStyle w:val="Heading2"/>
         <w:spacing w:before="0"/>
       </w:pPr>
-      <w:bookmarkStart w:id="15" w:name="_Toc219820585"/>
-      <w:r>
+      <w:bookmarkStart w:id="47" w:name="_Toc219820585"/>
+      <w:bookmarkStart w:id="48" w:name="_Toc220574340"/>
+      <w:r>
+        <w:lastRenderedPageBreak/>
         <w:t>Toxicology</w:t>
       </w:r>
-      <w:bookmarkEnd w:id="15"/>
+      <w:bookmarkEnd w:id="47"/>
+      <w:bookmarkEnd w:id="48"/>
     </w:p>
     <w:p>
       <w:r>
@@ -29010,9 +32931,11 @@
         <w:pStyle w:val="Heading3"/>
         <w:spacing w:line="240" w:lineRule="auto"/>
       </w:pPr>
+      <w:bookmarkStart w:id="49" w:name="_Toc220574341"/>
       <w:r>
         <w:t>History</w:t>
       </w:r>
+      <w:bookmarkEnd w:id="49"/>
     </w:p>
     <w:p>
       <w:pPr>
@@ -29158,6 +33081,7 @@
         <w:pStyle w:val="Heading3"/>
         <w:spacing w:line="240" w:lineRule="auto"/>
       </w:pPr>
+      <w:bookmarkStart w:id="50" w:name="_Toc220574342"/>
       <w:r>
         <w:t>Physical</w:t>
       </w:r>
@@ -29170,6 +33094,7 @@
       <w:r>
         <w:t>examination</w:t>
       </w:r>
+      <w:bookmarkEnd w:id="50"/>
     </w:p>
     <w:p>
       <w:pPr>
@@ -29630,6 +33555,7 @@
         <w:ind w:left="360"/>
       </w:pPr>
       <w:r>
+        <w:lastRenderedPageBreak/>
         <w:t>Hypersecretions</w:t>
       </w:r>
       <w:r>
@@ -29707,7 +33633,7 @@
         <mc:AlternateContent>
           <mc:Choice Requires="wps">
             <w:drawing>
-              <wp:anchor distT="0" distB="1270" distL="0" distR="11430" simplePos="0" relativeHeight="251670528" behindDoc="0" locked="0" layoutInCell="0" allowOverlap="1" wp14:anchorId="434F46A3" wp14:editId="5355A35F">
+              <wp:anchor distT="0" distB="1270" distL="0" distR="11430" simplePos="0" relativeHeight="251670528" behindDoc="0" locked="0" layoutInCell="0" allowOverlap="1" wp14:anchorId="0854B47A" wp14:editId="349C5C5A">
                 <wp:simplePos x="0" y="0"/>
                 <wp:positionH relativeFrom="page">
                   <wp:posOffset>7115810</wp:posOffset>
@@ -29887,9 +33813,11 @@
         <w:pStyle w:val="Heading3"/>
         <w:spacing w:line="240" w:lineRule="auto"/>
       </w:pPr>
+      <w:bookmarkStart w:id="51" w:name="_Toc220574343"/>
       <w:r>
         <w:t>Investigations</w:t>
       </w:r>
+      <w:bookmarkEnd w:id="51"/>
     </w:p>
     <w:p>
       <w:r>
@@ -30191,9 +34119,11 @@
         <w:pStyle w:val="Heading3"/>
         <w:spacing w:line="240" w:lineRule="auto"/>
       </w:pPr>
+      <w:bookmarkStart w:id="52" w:name="_Toc220574344"/>
       <w:r>
         <w:t>Management</w:t>
       </w:r>
+      <w:bookmarkEnd w:id="52"/>
     </w:p>
     <w:tbl>
       <w:tblPr>
@@ -31531,15 +35461,19 @@
         <w:pStyle w:val="Heading3"/>
         <w:spacing w:line="240" w:lineRule="auto"/>
       </w:pPr>
-      <w:r>
+      <w:bookmarkStart w:id="53" w:name="_Toc220574345"/>
+      <w:r>
+        <w:lastRenderedPageBreak/>
         <w:t>Treatment of Specific Poisons</w:t>
       </w:r>
+      <w:bookmarkEnd w:id="53"/>
     </w:p>
     <w:p/>
     <w:p>
       <w:pPr>
         <w:pStyle w:val="Heading3"/>
       </w:pPr>
+      <w:bookmarkStart w:id="54" w:name="_Toc220574346"/>
       <w:r>
         <w:t>1.</w:t>
       </w:r>
@@ -31567,6 +35501,7 @@
       <w:r>
         <w:t>Carbamates</w:t>
       </w:r>
+      <w:bookmarkEnd w:id="54"/>
     </w:p>
     <w:p>
       <w:r>
@@ -32784,6 +36719,7 @@
       <w:pPr>
         <w:pStyle w:val="Heading3"/>
       </w:pPr>
+      <w:bookmarkStart w:id="55" w:name="_Toc220574347"/>
       <w:r>
         <w:t>2.</w:t>
       </w:r>
@@ -32802,6 +36738,7 @@
       <w:r>
         <w:t>poisoning</w:t>
       </w:r>
+      <w:bookmarkEnd w:id="55"/>
     </w:p>
     <w:p>
       <w:r>
@@ -33442,9 +37379,11 @@
       <w:pPr>
         <w:pStyle w:val="Heading3"/>
       </w:pPr>
+      <w:bookmarkStart w:id="56" w:name="_Toc220574348"/>
       <w:r>
         <w:t>3. Paracetamol poisoning</w:t>
       </w:r>
+      <w:bookmarkEnd w:id="56"/>
     </w:p>
     <w:p>
       <w:pPr>
@@ -34169,7 +38108,7 @@
         <mc:AlternateContent>
           <mc:Choice Requires="wps">
             <w:drawing>
-              <wp:anchor distT="0" distB="1270" distL="0" distR="11430" simplePos="0" relativeHeight="251671552" behindDoc="0" locked="0" layoutInCell="0" allowOverlap="1" wp14:anchorId="17694A48" wp14:editId="3D536CAC">
+              <wp:anchor distT="0" distB="1270" distL="0" distR="11430" simplePos="0" relativeHeight="251671552" behindDoc="0" locked="0" layoutInCell="0" allowOverlap="1" wp14:anchorId="6D8FACBA" wp14:editId="3BE25913">
                 <wp:simplePos x="0" y="0"/>
                 <wp:positionH relativeFrom="page">
                   <wp:posOffset>7115810</wp:posOffset>
@@ -34891,6 +38830,7 @@
       <w:pPr>
         <w:pStyle w:val="Heading3"/>
       </w:pPr>
+      <w:bookmarkStart w:id="57" w:name="_Toc220574349"/>
       <w:r>
         <w:t>4.</w:t>
       </w:r>
@@ -34900,6 +38840,7 @@
       <w:r>
         <w:t>Salicylates poisoning</w:t>
       </w:r>
+      <w:bookmarkEnd w:id="57"/>
     </w:p>
     <w:p>
       <w:pPr>
@@ -35157,6 +39098,7 @@
       <w:pPr>
         <w:pStyle w:val="Heading3"/>
       </w:pPr>
+      <w:bookmarkStart w:id="58" w:name="_Toc220574350"/>
       <w:r>
         <w:t>5.</w:t>
       </w:r>
@@ -35166,6 +39108,7 @@
       <w:r>
         <w:t>Caustics</w:t>
       </w:r>
+      <w:bookmarkEnd w:id="58"/>
     </w:p>
     <w:p>
       <w:pPr>
@@ -35296,6 +39239,7 @@
         <w:ind w:left="927"/>
       </w:pPr>
       <w:r>
+        <w:lastRenderedPageBreak/>
         <w:t>Acids produce damage by coagulating proteins and causing tissue necrosis</w:t>
       </w:r>
     </w:p>
@@ -36760,7 +40704,7 @@
         <mc:AlternateContent>
           <mc:Choice Requires="wps">
             <w:drawing>
-              <wp:anchor distT="0" distB="1270" distL="0" distR="11430" simplePos="0" relativeHeight="251672576" behindDoc="0" locked="0" layoutInCell="0" allowOverlap="1" wp14:anchorId="447CC505" wp14:editId="019F360C">
+              <wp:anchor distT="0" distB="1270" distL="0" distR="11430" simplePos="0" relativeHeight="251672576" behindDoc="0" locked="0" layoutInCell="0" allowOverlap="1" wp14:anchorId="75801154" wp14:editId="4D25C524">
                 <wp:simplePos x="0" y="0"/>
                 <wp:positionH relativeFrom="page">
                   <wp:posOffset>7115810</wp:posOffset>
@@ -36939,6 +40883,7 @@
       <w:pPr>
         <w:pStyle w:val="Heading3"/>
       </w:pPr>
+      <w:bookmarkStart w:id="59" w:name="_Toc220574351"/>
       <w:r>
         <w:t>7.</w:t>
       </w:r>
@@ -36957,6 +40902,7 @@
       <w:r>
         <w:t>medicine</w:t>
       </w:r>
+      <w:bookmarkEnd w:id="59"/>
     </w:p>
     <w:p>
       <w:pPr>
@@ -37363,6 +41309,7 @@
         <w:t xml:space="preserve"> </w:t>
       </w:r>
       <w:r>
+        <w:lastRenderedPageBreak/>
         <w:t>the</w:t>
       </w:r>
       <w:r>
@@ -37511,8 +41458,8 @@
           <w:szCs w:val="28"/>
         </w:rPr>
       </w:pPr>
-      <w:bookmarkStart w:id="16" w:name="_TOC_250142"/>
-      <w:bookmarkEnd w:id="16"/>
+      <w:bookmarkStart w:id="60" w:name="_TOC_250142"/>
+      <w:bookmarkEnd w:id="60"/>
       <w:r>
         <w:br w:type="page"/>
       </w:r>
@@ -37522,11 +41469,14 @@
         <w:pStyle w:val="Heading2"/>
         <w:spacing w:before="0"/>
       </w:pPr>
-      <w:bookmarkStart w:id="17" w:name="_Toc219820586"/>
-      <w:r>
+      <w:bookmarkStart w:id="61" w:name="_Toc219820586"/>
+      <w:bookmarkStart w:id="62" w:name="_Toc220574352"/>
+      <w:r>
+        <w:lastRenderedPageBreak/>
         <w:t>References</w:t>
       </w:r>
-      <w:bookmarkEnd w:id="17"/>
+      <w:bookmarkEnd w:id="61"/>
+      <w:bookmarkEnd w:id="62"/>
     </w:p>
     <w:p>
       <w:pPr>
@@ -37796,7 +41746,7 @@
       <mc:AlternateContent>
         <mc:Choice Requires="wps">
           <w:drawing>
-            <wp:anchor distT="0" distB="5080" distL="0" distR="10160" simplePos="0" relativeHeight="251676672" behindDoc="1" locked="0" layoutInCell="0" allowOverlap="1" wp14:anchorId="2FB03234" wp14:editId="1582C717">
+            <wp:anchor distT="0" distB="5080" distL="0" distR="10160" simplePos="0" relativeHeight="251676672" behindDoc="1" locked="0" layoutInCell="0" allowOverlap="1" wp14:anchorId="3699F647" wp14:editId="4B89CF6B">
               <wp:simplePos x="0" y="0"/>
               <wp:positionH relativeFrom="page">
                 <wp:posOffset>3601085</wp:posOffset>
@@ -37995,7 +41945,7 @@
       <mc:AlternateContent>
         <mc:Choice Requires="wps">
           <w:drawing>
-            <wp:anchor distT="0" distB="5080" distL="0" distR="10160" simplePos="0" relativeHeight="251677696" behindDoc="1" locked="0" layoutInCell="0" allowOverlap="1" wp14:anchorId="551C7ACC" wp14:editId="409FBBDA">
+            <wp:anchor distT="0" distB="5080" distL="0" distR="10160" simplePos="0" relativeHeight="251677696" behindDoc="1" locked="0" layoutInCell="0" allowOverlap="1" wp14:anchorId="00E71C9C" wp14:editId="3D412CE4">
               <wp:simplePos x="0" y="0"/>
               <wp:positionH relativeFrom="page">
                 <wp:posOffset>3601085</wp:posOffset>
@@ -38214,7 +42164,7 @@
       <mc:AlternateContent>
         <mc:Choice Requires="wps">
           <w:drawing>
-            <wp:anchor distT="0" distB="0" distL="0" distR="0" simplePos="0" relativeHeight="251679744" behindDoc="0" locked="0" layoutInCell="0" allowOverlap="1" wp14:anchorId="4C06D596" wp14:editId="3D3CB927">
+            <wp:anchor distT="0" distB="0" distL="0" distR="0" simplePos="0" relativeHeight="251679744" behindDoc="0" locked="0" layoutInCell="0" allowOverlap="1" wp14:anchorId="3CD359FD" wp14:editId="133014C8">
               <wp:simplePos x="0" y="0"/>
               <wp:positionH relativeFrom="page">
                 <wp:posOffset>2043113</wp:posOffset>
@@ -38297,7 +42247,7 @@
         </mc:Choice>
         <mc:Fallback>
           <w:pict>
-            <v:rect w14:anchorId="4C06D596" id="docshape111" o:spid="_x0000_s1037" style="position:absolute;left:0;text-align:left;margin-left:160.9pt;margin-top:416pt;width:849.3pt;height:17.3pt;rotation:-90;z-index:251679744;visibility:visible;mso-wrap-style:square;mso-width-percent:1000;mso-height-percent:0;mso-wrap-distance-left:0;mso-wrap-distance-top:0;mso-wrap-distance-right:0;mso-wrap-distance-bottom:0;mso-position-horizontal:absolute;mso-position-horizontal-relative:page;mso-position-vertical:absolute;mso-position-vertical-relative:page;mso-width-percent:1000;mso-height-percent:0;mso-width-relative:page;mso-height-relative:margin;v-text-anchor:middle" o:gfxdata="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" o:allowincell="f" fillcolor="#40ad49" stroked="f" strokeweight="0">
+            <v:rect w14:anchorId="3CD359FD" id="docshape111" o:spid="_x0000_s1037" style="position:absolute;left:0;text-align:left;margin-left:160.9pt;margin-top:416pt;width:849.3pt;height:17.3pt;rotation:-90;z-index:251679744;visibility:visible;mso-wrap-style:square;mso-width-percent:1000;mso-height-percent:0;mso-wrap-distance-left:0;mso-wrap-distance-top:0;mso-wrap-distance-right:0;mso-wrap-distance-bottom:0;mso-position-horizontal:absolute;mso-position-horizontal-relative:page;mso-position-vertical:absolute;mso-position-vertical-relative:page;mso-width-percent:1000;mso-height-percent:0;mso-width-relative:page;mso-height-relative:margin;v-text-anchor:middle" o:gfxdata="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" o:allowincell="f" fillcolor="#40ad49" stroked="f" strokeweight="0">
               <v:textbox style="mso-fit-shape-to-text:t" inset="0,0,0,0">
                 <w:txbxContent>
                   <w:p>

</xml_diff>